<commit_message>
Pr_2 auto_heory half done, laba done
</commit_message>
<xml_diff>
--- a/auto_theory/ИВБО-11-23_ТуктаровТА_ПР2.docx
+++ b/auto_theory/ИВБО-11-23_ТуктаровТА_ПР2.docx
@@ -1,6 +1,6 @@
 
 <file path=word/document.xml><?xml version="1.0" encoding="utf-8"?>
-<w:document xmlns:wpc="http://schemas.microsoft.com/office/word/2010/wordprocessingCanvas" xmlns:cx="http://schemas.microsoft.com/office/drawing/2014/chartex" xmlns:cx1="http://schemas.microsoft.com/office/drawing/2015/9/8/chartex" xmlns:cx2="http://schemas.microsoft.com/office/drawing/2015/10/21/chartex" xmlns:cx3="http://schemas.microsoft.com/office/drawing/2016/5/9/chartex" xmlns:cx4="http://schemas.microsoft.com/office/drawing/2016/5/10/chartex" xmlns:cx5="http://schemas.microsoft.com/office/drawing/2016/5/11/chartex" xmlns:cx6="http://schemas.microsoft.com/office/drawing/2016/5/12/chartex" xmlns:cx7="http://schemas.microsoft.com/office/drawing/2016/5/13/chartex" xmlns:cx8="http://schemas.microsoft.com/office/drawing/2016/5/14/chartex" xmlns:mc="http://schemas.openxmlformats.org/markup-compatibility/2006" xmlns:aink="http://schemas.microsoft.com/office/drawing/2016/ink" xmlns:am3d="http://schemas.microsoft.com/office/drawing/2017/model3d" xmlns:o="urn:schemas-microsoft-com:office:office" xmlns:oel="http://schemas.microsoft.com/office/2019/extlst" xmlns:r="http://schemas.openxmlformats.org/officeDocument/2006/relationships" xmlns:m="http://schemas.openxmlformats.org/officeDocument/2006/math" xmlns:v="urn:schemas-microsoft-com:vml" xmlns:wp14="http://schemas.microsoft.com/office/word/2010/wordprocessingDrawing" xmlns:wp="http://schemas.openxmlformats.org/drawingml/2006/wordprocessingDrawing" xmlns:w10="urn:schemas-microsoft-com:office:word" xmlns:w="http://schemas.openxmlformats.org/wordprocessingml/2006/main" xmlns:w14="http://schemas.microsoft.com/office/word/2010/wordml" xmlns:w15="http://schemas.microsoft.com/office/word/2012/wordml" xmlns:w16cex="http://schemas.microsoft.com/office/word/2018/wordml/cex" xmlns:w16cid="http://schemas.microsoft.com/office/word/2016/wordml/cid" xmlns:w16="http://schemas.microsoft.com/office/word/2018/wordml" xmlns:w16du="http://schemas.microsoft.com/office/word/2023/wordml/word16du" xmlns:w16sdtdh="http://schemas.microsoft.com/office/word/2020/wordml/sdtdatahash" xmlns:w16se="http://schemas.microsoft.com/office/word/2015/wordml/symex" xmlns:wpg="http://schemas.microsoft.com/office/word/2010/wordprocessingGroup" xmlns:wpi="http://schemas.microsoft.com/office/word/2010/wordprocessingInk" xmlns:wne="http://schemas.microsoft.com/office/word/2006/wordml" xmlns:wps="http://schemas.microsoft.com/office/word/2010/wordprocessingShape" mc:Ignorable="w14 w15 w16se w16cid w16 w16cex w16sdtdh w16du wp14">
+<w:document xmlns:wpc="http://schemas.microsoft.com/office/word/2010/wordprocessingCanvas" xmlns:cx="http://schemas.microsoft.com/office/drawing/2014/chartex" xmlns:cx1="http://schemas.microsoft.com/office/drawing/2015/9/8/chartex" xmlns:cx2="http://schemas.microsoft.com/office/drawing/2015/10/21/chartex" xmlns:cx3="http://schemas.microsoft.com/office/drawing/2016/5/9/chartex" xmlns:cx4="http://schemas.microsoft.com/office/drawing/2016/5/10/chartex" xmlns:cx5="http://schemas.microsoft.com/office/drawing/2016/5/11/chartex" xmlns:cx6="http://schemas.microsoft.com/office/drawing/2016/5/12/chartex" xmlns:cx7="http://schemas.microsoft.com/office/drawing/2016/5/13/chartex" xmlns:cx8="http://schemas.microsoft.com/office/drawing/2016/5/14/chartex" xmlns:mc="http://schemas.openxmlformats.org/markup-compatibility/2006" xmlns:aink="http://schemas.microsoft.com/office/drawing/2016/ink" xmlns:am3d="http://schemas.microsoft.com/office/drawing/2017/model3d" xmlns:o="urn:schemas-microsoft-com:office:office" xmlns:r="http://schemas.openxmlformats.org/officeDocument/2006/relationships" xmlns:m="http://schemas.openxmlformats.org/officeDocument/2006/math" xmlns:v="urn:schemas-microsoft-com:vml" xmlns:wp14="http://schemas.microsoft.com/office/word/2010/wordprocessingDrawing" xmlns:wp="http://schemas.openxmlformats.org/drawingml/2006/wordprocessingDrawing" xmlns:w10="urn:schemas-microsoft-com:office:word" xmlns:w="http://schemas.openxmlformats.org/wordprocessingml/2006/main" xmlns:w14="http://schemas.microsoft.com/office/word/2010/wordml" xmlns:w15="http://schemas.microsoft.com/office/word/2012/wordml" xmlns:w16cex="http://schemas.microsoft.com/office/word/2018/wordml/cex" xmlns:w16cid="http://schemas.microsoft.com/office/word/2016/wordml/cid" xmlns:w16="http://schemas.microsoft.com/office/word/2018/wordml" xmlns:w16sdtdh="http://schemas.microsoft.com/office/word/2020/wordml/sdtdatahash" xmlns:w16se="http://schemas.microsoft.com/office/word/2015/wordml/symex" xmlns:wpg="http://schemas.microsoft.com/office/word/2010/wordprocessingGroup" xmlns:wpi="http://schemas.microsoft.com/office/word/2010/wordprocessingInk" xmlns:wne="http://schemas.microsoft.com/office/word/2006/wordml" xmlns:wps="http://schemas.microsoft.com/office/word/2010/wordprocessingShape" mc:Ignorable="w14 w15 w16se w16cid w16 w16cex w16sdtdh wp14">
   <w:body>
     <w:tbl>
       <w:tblPr>
@@ -88,7 +88,7 @@
                     </wp:inline>
                   </w:drawing>
                 </mc:Choice>
-                <mc:Fallback xmlns:a="http://schemas.openxmlformats.org/drawingml/2006/main">
+                <mc:Fallback xmlns:a="http://schemas.openxmlformats.org/drawingml/2006/main" xmlns:w16du="http://schemas.microsoft.com/office/word/2023/wordml/word16du" xmlns:oel="http://schemas.microsoft.com/office/2019/extlst">
                   <w:pict>
                     <v:shapetype type="#_x0000_t75" o:spt="75" coordsize="21600,21600" o:preferrelative="t" path="m@4@5l@4@11@9@11@9@5xe">
                       <v:formulas>
@@ -383,7 +383,7 @@
                     </wp:inline>
                   </w:drawing>
                 </mc:Choice>
-                <mc:Fallback xmlns:a="http://schemas.openxmlformats.org/drawingml/2006/main">
+                <mc:Fallback xmlns:a="http://schemas.openxmlformats.org/drawingml/2006/main" xmlns:w16du="http://schemas.microsoft.com/office/word/2023/wordml/word16du" xmlns:oel="http://schemas.microsoft.com/office/2019/extlst">
                   <w:pict>
                     <v:group id="group 1" o:spid="_x0000_s0000" style="mso-wrap-distance-left:0.0pt;mso-wrap-distance-top:0.0pt;mso-wrap-distance-right:0.0pt;mso-wrap-distance-bottom:0.0pt;width:459.0pt;height:27.0pt;" coordorigin="0,0" coordsize="58293,3429">
                       <v:shape id="shape 2" o:spid="_x0000_s2" o:spt="20" style="position:absolute;left:2286;top:1140;width:56006;height:16;flip:y;" coordsize="100000,100000" path="" filled="f" strokecolor="#000000" strokeweight="3.00pt">
@@ -919,13 +919,23 @@
                 <w:szCs w:val="24"/>
               </w:rPr>
             </w:pPr>
+            <w:proofErr w:type="gramStart"/>
             <w:r>
               <w:rPr>
                 <w:rFonts w:eastAsia="SimSun" w:cs="Times New Roman"/>
                 <w:sz w:val="24"/>
                 <w:szCs w:val="24"/>
               </w:rPr>
-              <w:t>« __ » _______ 202</w:t>
+              <w:t>« _</w:t>
+            </w:r>
+            <w:proofErr w:type="gramEnd"/>
+            <w:r>
+              <w:rPr>
+                <w:rFonts w:eastAsia="SimSun" w:cs="Times New Roman"/>
+                <w:sz w:val="24"/>
+                <w:szCs w:val="24"/>
+              </w:rPr>
+              <w:t>_ » _______ 202</w:t>
             </w:r>
             <w:r>
               <w:rPr>
@@ -997,6 +1007,7 @@
                 <w:szCs w:val="24"/>
               </w:rPr>
             </w:pPr>
+            <w:proofErr w:type="gramStart"/>
             <w:r>
               <w:rPr>
                 <w:rFonts w:eastAsia="SimSun" w:cs="Times New Roman"/>
@@ -1005,6 +1016,7 @@
               </w:rPr>
               <w:t>« _</w:t>
             </w:r>
+            <w:proofErr w:type="gramEnd"/>
             <w:r>
               <w:rPr>
                 <w:rFonts w:eastAsia="SimSun" w:cs="Times New Roman"/>
@@ -1200,11 +1212,12 @@
           <w:docPartUnique/>
         </w:docPartObj>
       </w:sdtPr>
+      <w:sdtEndPr/>
       <w:sdtContent>
         <w:bookmarkEnd w:id="13" w:displacedByCustomXml="prev"/>
         <w:bookmarkEnd w:id="12" w:displacedByCustomXml="prev"/>
-        <w:bookmarkStart w:id="15" w:name="_Toc102076517" w:displacedByCustomXml="prev"/>
-        <w:bookmarkStart w:id="16" w:name="_Toc102076492" w:displacedByCustomXml="prev"/>
+        <w:bookmarkStart w:id="15" w:name="_Toc102076492" w:displacedByCustomXml="prev"/>
+        <w:bookmarkStart w:id="16" w:name="_Toc102076517" w:displacedByCustomXml="prev"/>
         <w:p>
           <w:pPr>
             <w:pStyle w:val="aff8"/>
@@ -1581,9 +1594,937 @@
     </w:p>
     <w:p>
       <w:r>
-        <w:t>Практическая работа посвящена проектированию схем счетчиков с заданным модулем и шагом на D- и JK-триггерах.</w:t>
+        <w:t>Практическая работа посвящена проектированию синхронных цифровых</w:t>
+      </w:r>
+      <w:r>
+        <w:t xml:space="preserve"> </w:t>
+      </w:r>
+      <w:r>
+        <w:t>автоматов.</w:t>
       </w:r>
     </w:p>
+    <w:p>
+      <w:r>
+        <w:t>1 задача: Автоматы распознавания языков. Дефинитный язык.</w:t>
+      </w:r>
+    </w:p>
+    <w:p>
+      <w:r>
+        <w:t>2 задача: Автоматы распознавания языков. Асинхронный язык.</w:t>
+      </w:r>
+    </w:p>
+    <w:p>
+      <w:r>
+        <w:t>3 задача: Задача на вычисление минимального из чисел.</w:t>
+      </w:r>
+    </w:p>
+    <w:p>
+      <w:r>
+        <w:t>4 задача: Задача на вычисление свертки числа по заданному модулю.</w:t>
+      </w:r>
+    </w:p>
+    <w:p>
+      <w:r>
+        <w:br w:type="page"/>
+      </w:r>
+    </w:p>
+    <w:p>
+      <w:pPr>
+        <w:pStyle w:val="1"/>
+      </w:pPr>
+      <w:r>
+        <w:lastRenderedPageBreak/>
+        <w:t xml:space="preserve">1 </w:t>
+      </w:r>
+      <w:r>
+        <w:t>ЗАДАЧА</w:t>
+      </w:r>
+    </w:p>
+    <w:p>
+      <w:pPr>
+        <w:pStyle w:val="2"/>
+      </w:pPr>
+      <w:r>
+        <w:t xml:space="preserve">1.1 </w:t>
+      </w:r>
+      <w:r>
+        <w:t>Постановка задачи</w:t>
+      </w:r>
+    </w:p>
+    <w:p>
+      <w:r>
+        <w:t>Спроектировать синхронный автомат, который повторяет на выходе входные значения, но только установившиеся, т.е. измеренные на фронте синхросигнала и совпадающие не менее двух раз подряд. Первое выходное значение совпадает с первым входным.</w:t>
+      </w:r>
+    </w:p>
+    <w:p>
+      <w:pPr>
+        <w:pStyle w:val="2"/>
+      </w:pPr>
+      <w:r>
+        <w:t xml:space="preserve">1.2 </w:t>
+      </w:r>
+      <w:r>
+        <w:t>Решение</w:t>
+      </w:r>
+    </w:p>
+    <w:p>
+      <w:r>
+        <w:t xml:space="preserve">Спроектируем автомат </w:t>
+      </w:r>
+      <w:r>
+        <w:t>Мили</w:t>
+      </w:r>
+      <w:r>
+        <w:t xml:space="preserve">. Его граф переходов будет выглядеть </w:t>
+      </w:r>
+      <w:proofErr w:type="gramStart"/>
+      <w:r>
+        <w:t>так</w:t>
+      </w:r>
+      <w:r>
+        <w:t>(</w:t>
+      </w:r>
+      <w:proofErr w:type="gramEnd"/>
+      <w:r>
+        <w:t>Рисунок 1.1)</w:t>
+      </w:r>
+      <w:r>
+        <w:t>:</w:t>
+      </w:r>
+    </w:p>
+    <w:p>
+      <w:pPr>
+        <w:pStyle w:val="afd"/>
+        <w:rPr>
+          <w:lang w:val="en-US"/>
+        </w:rPr>
+      </w:pPr>
+      <w:r>
+        <w:rPr>
+          <w:lang w:val="en-US"/>
+        </w:rPr>
+        <w:drawing>
+          <wp:inline distT="0" distB="0" distL="0" distR="0" wp14:anchorId="56C45EC4" wp14:editId="2DB197C8">
+            <wp:extent cx="2107096" cy="2673769"/>
+            <wp:effectExtent l="0" t="0" r="7620" b="0"/>
+            <wp:docPr id="4" name="Рисунок 4"/>
+            <wp:cNvGraphicFramePr>
+              <a:graphicFrameLocks xmlns:a="http://schemas.openxmlformats.org/drawingml/2006/main" noChangeAspect="1"/>
+            </wp:cNvGraphicFramePr>
+            <a:graphic xmlns:a="http://schemas.openxmlformats.org/drawingml/2006/main">
+              <a:graphicData uri="http://schemas.openxmlformats.org/drawingml/2006/picture">
+                <pic:pic xmlns:pic="http://schemas.openxmlformats.org/drawingml/2006/picture">
+                  <pic:nvPicPr>
+                    <pic:cNvPr id="1" name=""/>
+                    <pic:cNvPicPr/>
+                  </pic:nvPicPr>
+                  <pic:blipFill>
+                    <a:blip r:embed="rId13"/>
+                    <a:stretch>
+                      <a:fillRect/>
+                    </a:stretch>
+                  </pic:blipFill>
+                  <pic:spPr>
+                    <a:xfrm>
+                      <a:off x="0" y="0"/>
+                      <a:ext cx="2122105" cy="2692815"/>
+                    </a:xfrm>
+                    <a:prstGeom prst="rect">
+                      <a:avLst/>
+                    </a:prstGeom>
+                  </pic:spPr>
+                </pic:pic>
+              </a:graphicData>
+            </a:graphic>
+          </wp:inline>
+        </w:drawing>
+      </w:r>
+    </w:p>
+    <w:p>
+      <w:pPr>
+        <w:pStyle w:val="afd"/>
+      </w:pPr>
+      <w:r>
+        <w:t>Рисунок 1.1 – Граф переходов автомата Мили</w:t>
+      </w:r>
+    </w:p>
+    <w:p>
+      <w:pPr>
+        <w:rPr>
+          <w:lang w:val="en-US"/>
+        </w:rPr>
+      </w:pPr>
+      <w:r>
+        <w:t>Автоматная таблица</w:t>
+      </w:r>
+      <w:r>
+        <w:rPr>
+          <w:lang w:val="en-US"/>
+        </w:rPr>
+        <w:t>:</w:t>
+      </w:r>
+    </w:p>
+    <w:tbl>
+      <w:tblPr>
+        <w:tblStyle w:val="aff1"/>
+        <w:tblW w:w="0" w:type="auto"/>
+        <w:tblLook w:val="04A0" w:firstRow="1" w:lastRow="0" w:firstColumn="1" w:lastColumn="0" w:noHBand="0" w:noVBand="1"/>
+      </w:tblPr>
+      <w:tblGrid>
+        <w:gridCol w:w="2324"/>
+        <w:gridCol w:w="2324"/>
+        <w:gridCol w:w="2324"/>
+        <w:gridCol w:w="2324"/>
+      </w:tblGrid>
+      <w:tr>
+        <w:trPr>
+          <w:trHeight w:val="283"/>
+        </w:trPr>
+        <w:tc>
+          <w:tcPr>
+            <w:tcW w:w="2324" w:type="dxa"/>
+            <w:vMerge w:val="restart"/>
+            <w:vAlign w:val="center"/>
+          </w:tcPr>
+          <w:p>
+            <w:pPr>
+              <w:ind w:firstLine="0"/>
+              <w:jc w:val="center"/>
+              <w:rPr>
+                <w:sz w:val="24"/>
+                <w:szCs w:val="24"/>
+                <w:lang w:val="en-US"/>
+              </w:rPr>
+            </w:pPr>
+            <w:r>
+              <w:rPr>
+                <w:sz w:val="24"/>
+                <w:szCs w:val="24"/>
+              </w:rPr>
+              <w:t>код</w:t>
+            </w:r>
+          </w:p>
+        </w:tc>
+        <w:tc>
+          <w:tcPr>
+            <w:tcW w:w="2324" w:type="dxa"/>
+            <w:vMerge w:val="restart"/>
+            <w:vAlign w:val="center"/>
+          </w:tcPr>
+          <w:p>
+            <w:pPr>
+              <w:ind w:firstLine="0"/>
+              <w:jc w:val="center"/>
+              <w:rPr>
+                <w:sz w:val="24"/>
+                <w:szCs w:val="24"/>
+                <w:lang w:val="en-US"/>
+              </w:rPr>
+            </w:pPr>
+            <w:r>
+              <w:rPr>
+                <w:sz w:val="24"/>
+                <w:szCs w:val="24"/>
+                <w:lang w:val="en-US"/>
+              </w:rPr>
+              <w:t>S</w:t>
+            </w:r>
+          </w:p>
+        </w:tc>
+        <w:tc>
+          <w:tcPr>
+            <w:tcW w:w="4648" w:type="dxa"/>
+            <w:gridSpan w:val="2"/>
+            <w:vAlign w:val="center"/>
+          </w:tcPr>
+          <w:p>
+            <w:pPr>
+              <w:ind w:firstLine="0"/>
+              <w:jc w:val="center"/>
+              <w:rPr>
+                <w:sz w:val="24"/>
+                <w:szCs w:val="24"/>
+                <w:lang w:val="en-US"/>
+              </w:rPr>
+            </w:pPr>
+            <w:r>
+              <w:rPr>
+                <w:sz w:val="24"/>
+                <w:szCs w:val="24"/>
+                <w:lang w:val="en-US"/>
+              </w:rPr>
+              <w:t>A</w:t>
+            </w:r>
+          </w:p>
+        </w:tc>
+      </w:tr>
+      <w:tr>
+        <w:trPr>
+          <w:trHeight w:val="283"/>
+        </w:trPr>
+        <w:tc>
+          <w:tcPr>
+            <w:tcW w:w="2324" w:type="dxa"/>
+            <w:vMerge/>
+            <w:vAlign w:val="center"/>
+          </w:tcPr>
+          <w:p>
+            <w:pPr>
+              <w:ind w:firstLine="0"/>
+              <w:jc w:val="center"/>
+              <w:rPr>
+                <w:sz w:val="24"/>
+                <w:szCs w:val="24"/>
+                <w:lang w:val="en-US"/>
+              </w:rPr>
+            </w:pPr>
+          </w:p>
+        </w:tc>
+        <w:tc>
+          <w:tcPr>
+            <w:tcW w:w="2324" w:type="dxa"/>
+            <w:vMerge/>
+            <w:vAlign w:val="center"/>
+          </w:tcPr>
+          <w:p>
+            <w:pPr>
+              <w:ind w:firstLine="0"/>
+              <w:jc w:val="center"/>
+              <w:rPr>
+                <w:sz w:val="24"/>
+                <w:szCs w:val="24"/>
+                <w:lang w:val="en-US"/>
+              </w:rPr>
+            </w:pPr>
+          </w:p>
+        </w:tc>
+        <w:tc>
+          <w:tcPr>
+            <w:tcW w:w="2324" w:type="dxa"/>
+            <w:vAlign w:val="center"/>
+          </w:tcPr>
+          <w:p>
+            <w:pPr>
+              <w:ind w:firstLine="0"/>
+              <w:jc w:val="center"/>
+              <w:rPr>
+                <w:sz w:val="24"/>
+                <w:szCs w:val="24"/>
+                <w:lang w:val="en-US"/>
+              </w:rPr>
+            </w:pPr>
+            <w:r>
+              <w:rPr>
+                <w:sz w:val="24"/>
+                <w:szCs w:val="24"/>
+                <w:lang w:val="en-US"/>
+              </w:rPr>
+              <w:t>0</w:t>
+            </w:r>
+          </w:p>
+        </w:tc>
+        <w:tc>
+          <w:tcPr>
+            <w:tcW w:w="2324" w:type="dxa"/>
+            <w:vAlign w:val="center"/>
+          </w:tcPr>
+          <w:p>
+            <w:pPr>
+              <w:ind w:firstLine="0"/>
+              <w:jc w:val="center"/>
+              <w:rPr>
+                <w:sz w:val="24"/>
+                <w:szCs w:val="24"/>
+                <w:lang w:val="en-US"/>
+              </w:rPr>
+            </w:pPr>
+            <w:r>
+              <w:rPr>
+                <w:sz w:val="24"/>
+                <w:szCs w:val="24"/>
+                <w:lang w:val="en-US"/>
+              </w:rPr>
+              <w:t>1</w:t>
+            </w:r>
+          </w:p>
+        </w:tc>
+      </w:tr>
+      <w:tr>
+        <w:trPr>
+          <w:trHeight w:val="283"/>
+        </w:trPr>
+        <w:tc>
+          <w:tcPr>
+            <w:tcW w:w="2324" w:type="dxa"/>
+            <w:vAlign w:val="center"/>
+          </w:tcPr>
+          <w:p>
+            <w:pPr>
+              <w:ind w:firstLine="0"/>
+              <w:jc w:val="center"/>
+              <w:rPr>
+                <w:sz w:val="24"/>
+                <w:szCs w:val="24"/>
+                <w:lang w:val="en-US"/>
+              </w:rPr>
+            </w:pPr>
+            <w:r>
+              <w:rPr>
+                <w:sz w:val="24"/>
+                <w:szCs w:val="24"/>
+                <w:lang w:val="en-US"/>
+              </w:rPr>
+              <w:t>00</w:t>
+            </w:r>
+          </w:p>
+        </w:tc>
+        <w:tc>
+          <w:tcPr>
+            <w:tcW w:w="2324" w:type="dxa"/>
+            <w:vAlign w:val="center"/>
+          </w:tcPr>
+          <w:p>
+            <w:pPr>
+              <w:ind w:firstLine="0"/>
+              <w:jc w:val="center"/>
+              <w:rPr>
+                <w:sz w:val="24"/>
+                <w:szCs w:val="24"/>
+                <w:vertAlign w:val="subscript"/>
+                <w:lang w:val="en-US"/>
+              </w:rPr>
+            </w:pPr>
+            <w:r>
+              <w:rPr>
+                <w:sz w:val="24"/>
+                <w:szCs w:val="24"/>
+                <w:lang w:val="en-US"/>
+              </w:rPr>
+              <w:t>S</w:t>
+            </w:r>
+            <w:r>
+              <w:rPr>
+                <w:sz w:val="24"/>
+                <w:szCs w:val="24"/>
+                <w:vertAlign w:val="subscript"/>
+                <w:lang w:val="en-US"/>
+              </w:rPr>
+              <w:t>0</w:t>
+            </w:r>
+          </w:p>
+        </w:tc>
+        <w:tc>
+          <w:tcPr>
+            <w:tcW w:w="2324" w:type="dxa"/>
+            <w:vAlign w:val="center"/>
+          </w:tcPr>
+          <w:p>
+            <w:pPr>
+              <w:ind w:firstLine="0"/>
+              <w:jc w:val="center"/>
+              <w:rPr>
+                <w:sz w:val="24"/>
+                <w:szCs w:val="24"/>
+                <w:vertAlign w:val="subscript"/>
+                <w:lang w:val="en-US"/>
+              </w:rPr>
+            </w:pPr>
+            <w:r>
+              <w:rPr>
+                <w:sz w:val="24"/>
+                <w:szCs w:val="24"/>
+                <w:lang w:val="en-US"/>
+              </w:rPr>
+              <w:t>S</w:t>
+            </w:r>
+            <w:r>
+              <w:rPr>
+                <w:sz w:val="24"/>
+                <w:szCs w:val="24"/>
+                <w:vertAlign w:val="subscript"/>
+                <w:lang w:val="en-US"/>
+              </w:rPr>
+              <w:t>0</w:t>
+            </w:r>
+          </w:p>
+        </w:tc>
+        <w:tc>
+          <w:tcPr>
+            <w:tcW w:w="2324" w:type="dxa"/>
+            <w:vAlign w:val="center"/>
+          </w:tcPr>
+          <w:p>
+            <w:pPr>
+              <w:ind w:firstLine="0"/>
+              <w:jc w:val="center"/>
+              <w:rPr>
+                <w:sz w:val="24"/>
+                <w:szCs w:val="24"/>
+                <w:vertAlign w:val="subscript"/>
+                <w:lang w:val="en-US"/>
+              </w:rPr>
+            </w:pPr>
+            <w:r>
+              <w:rPr>
+                <w:sz w:val="24"/>
+                <w:szCs w:val="24"/>
+                <w:lang w:val="en-US"/>
+              </w:rPr>
+              <w:t>S</w:t>
+            </w:r>
+            <w:r>
+              <w:rPr>
+                <w:sz w:val="24"/>
+                <w:szCs w:val="24"/>
+                <w:vertAlign w:val="subscript"/>
+                <w:lang w:val="en-US"/>
+              </w:rPr>
+              <w:t>1</w:t>
+            </w:r>
+          </w:p>
+        </w:tc>
+      </w:tr>
+      <w:tr>
+        <w:trPr>
+          <w:trHeight w:val="283"/>
+        </w:trPr>
+        <w:tc>
+          <w:tcPr>
+            <w:tcW w:w="2324" w:type="dxa"/>
+            <w:vAlign w:val="center"/>
+          </w:tcPr>
+          <w:p>
+            <w:pPr>
+              <w:ind w:firstLine="0"/>
+              <w:jc w:val="center"/>
+              <w:rPr>
+                <w:sz w:val="24"/>
+                <w:szCs w:val="24"/>
+                <w:lang w:val="en-US"/>
+              </w:rPr>
+            </w:pPr>
+            <w:r>
+              <w:rPr>
+                <w:sz w:val="24"/>
+                <w:szCs w:val="24"/>
+                <w:lang w:val="en-US"/>
+              </w:rPr>
+              <w:t>01</w:t>
+            </w:r>
+          </w:p>
+        </w:tc>
+        <w:tc>
+          <w:tcPr>
+            <w:tcW w:w="2324" w:type="dxa"/>
+            <w:vAlign w:val="center"/>
+          </w:tcPr>
+          <w:p>
+            <w:pPr>
+              <w:ind w:firstLine="0"/>
+              <w:jc w:val="center"/>
+              <w:rPr>
+                <w:sz w:val="24"/>
+                <w:szCs w:val="24"/>
+                <w:vertAlign w:val="subscript"/>
+                <w:lang w:val="en-US"/>
+              </w:rPr>
+            </w:pPr>
+            <w:r>
+              <w:rPr>
+                <w:sz w:val="24"/>
+                <w:szCs w:val="24"/>
+                <w:lang w:val="en-US"/>
+              </w:rPr>
+              <w:t>S</w:t>
+            </w:r>
+            <w:r>
+              <w:rPr>
+                <w:sz w:val="24"/>
+                <w:szCs w:val="24"/>
+                <w:vertAlign w:val="subscript"/>
+                <w:lang w:val="en-US"/>
+              </w:rPr>
+              <w:t>1</w:t>
+            </w:r>
+          </w:p>
+        </w:tc>
+        <w:tc>
+          <w:tcPr>
+            <w:tcW w:w="2324" w:type="dxa"/>
+            <w:vAlign w:val="center"/>
+          </w:tcPr>
+          <w:p>
+            <w:pPr>
+              <w:ind w:firstLine="0"/>
+              <w:jc w:val="center"/>
+              <w:rPr>
+                <w:sz w:val="24"/>
+                <w:szCs w:val="24"/>
+                <w:vertAlign w:val="subscript"/>
+                <w:lang w:val="en-US"/>
+              </w:rPr>
+            </w:pPr>
+            <w:r>
+              <w:rPr>
+                <w:sz w:val="24"/>
+                <w:szCs w:val="24"/>
+                <w:lang w:val="en-US"/>
+              </w:rPr>
+              <w:t>S</w:t>
+            </w:r>
+            <w:r>
+              <w:rPr>
+                <w:sz w:val="24"/>
+                <w:szCs w:val="24"/>
+                <w:vertAlign w:val="subscript"/>
+                <w:lang w:val="en-US"/>
+              </w:rPr>
+              <w:t>0</w:t>
+            </w:r>
+          </w:p>
+        </w:tc>
+        <w:tc>
+          <w:tcPr>
+            <w:tcW w:w="2324" w:type="dxa"/>
+            <w:vAlign w:val="center"/>
+          </w:tcPr>
+          <w:p>
+            <w:pPr>
+              <w:ind w:firstLine="0"/>
+              <w:jc w:val="center"/>
+              <w:rPr>
+                <w:sz w:val="24"/>
+                <w:szCs w:val="24"/>
+                <w:lang w:val="en-US"/>
+              </w:rPr>
+            </w:pPr>
+            <w:r>
+              <w:rPr>
+                <w:sz w:val="24"/>
+                <w:szCs w:val="24"/>
+                <w:lang w:val="en-US"/>
+              </w:rPr>
+              <w:t>S</w:t>
+            </w:r>
+            <w:r>
+              <w:rPr>
+                <w:sz w:val="24"/>
+                <w:szCs w:val="24"/>
+                <w:vertAlign w:val="subscript"/>
+                <w:lang w:val="en-US"/>
+              </w:rPr>
+              <w:t>2</w:t>
+            </w:r>
+            <w:r>
+              <w:rPr>
+                <w:sz w:val="24"/>
+                <w:szCs w:val="24"/>
+                <w:lang w:val="en-US"/>
+              </w:rPr>
+              <w:t>/1</w:t>
+            </w:r>
+          </w:p>
+        </w:tc>
+      </w:tr>
+      <w:tr>
+        <w:trPr>
+          <w:trHeight w:val="283"/>
+        </w:trPr>
+        <w:tc>
+          <w:tcPr>
+            <w:tcW w:w="2324" w:type="dxa"/>
+            <w:vAlign w:val="center"/>
+          </w:tcPr>
+          <w:p>
+            <w:pPr>
+              <w:ind w:firstLine="0"/>
+              <w:jc w:val="center"/>
+              <w:rPr>
+                <w:sz w:val="24"/>
+                <w:szCs w:val="24"/>
+                <w:lang w:val="en-US"/>
+              </w:rPr>
+            </w:pPr>
+            <w:r>
+              <w:rPr>
+                <w:sz w:val="24"/>
+                <w:szCs w:val="24"/>
+                <w:lang w:val="en-US"/>
+              </w:rPr>
+              <w:t>10</w:t>
+            </w:r>
+          </w:p>
+        </w:tc>
+        <w:tc>
+          <w:tcPr>
+            <w:tcW w:w="2324" w:type="dxa"/>
+            <w:vAlign w:val="center"/>
+          </w:tcPr>
+          <w:p>
+            <w:pPr>
+              <w:ind w:firstLine="0"/>
+              <w:jc w:val="center"/>
+              <w:rPr>
+                <w:sz w:val="24"/>
+                <w:szCs w:val="24"/>
+                <w:vertAlign w:val="subscript"/>
+                <w:lang w:val="en-US"/>
+              </w:rPr>
+            </w:pPr>
+            <w:r>
+              <w:rPr>
+                <w:sz w:val="24"/>
+                <w:szCs w:val="24"/>
+                <w:lang w:val="en-US"/>
+              </w:rPr>
+              <w:t>S</w:t>
+            </w:r>
+            <w:r>
+              <w:rPr>
+                <w:sz w:val="24"/>
+                <w:szCs w:val="24"/>
+                <w:vertAlign w:val="subscript"/>
+                <w:lang w:val="en-US"/>
+              </w:rPr>
+              <w:t>2</w:t>
+            </w:r>
+          </w:p>
+        </w:tc>
+        <w:tc>
+          <w:tcPr>
+            <w:tcW w:w="2324" w:type="dxa"/>
+            <w:vAlign w:val="center"/>
+          </w:tcPr>
+          <w:p>
+            <w:pPr>
+              <w:ind w:firstLine="0"/>
+              <w:jc w:val="center"/>
+              <w:rPr>
+                <w:sz w:val="24"/>
+                <w:szCs w:val="24"/>
+                <w:lang w:val="en-US"/>
+              </w:rPr>
+            </w:pPr>
+            <w:r>
+              <w:rPr>
+                <w:sz w:val="24"/>
+                <w:szCs w:val="24"/>
+                <w:lang w:val="en-US"/>
+              </w:rPr>
+              <w:t>S</w:t>
+            </w:r>
+            <w:r>
+              <w:rPr>
+                <w:sz w:val="24"/>
+                <w:szCs w:val="24"/>
+                <w:vertAlign w:val="subscript"/>
+                <w:lang w:val="en-US"/>
+              </w:rPr>
+              <w:t>3</w:t>
+            </w:r>
+            <w:r>
+              <w:rPr>
+                <w:sz w:val="24"/>
+                <w:szCs w:val="24"/>
+                <w:lang w:val="en-US"/>
+              </w:rPr>
+              <w:t>/1</w:t>
+            </w:r>
+          </w:p>
+        </w:tc>
+        <w:tc>
+          <w:tcPr>
+            <w:tcW w:w="2324" w:type="dxa"/>
+            <w:vAlign w:val="center"/>
+          </w:tcPr>
+          <w:p>
+            <w:pPr>
+              <w:ind w:firstLine="0"/>
+              <w:jc w:val="center"/>
+              <w:rPr>
+                <w:sz w:val="24"/>
+                <w:szCs w:val="24"/>
+                <w:lang w:val="en-US"/>
+              </w:rPr>
+            </w:pPr>
+            <w:r>
+              <w:rPr>
+                <w:sz w:val="24"/>
+                <w:szCs w:val="24"/>
+                <w:lang w:val="en-US"/>
+              </w:rPr>
+              <w:t>S</w:t>
+            </w:r>
+            <w:r>
+              <w:rPr>
+                <w:sz w:val="24"/>
+                <w:szCs w:val="24"/>
+                <w:vertAlign w:val="subscript"/>
+                <w:lang w:val="en-US"/>
+              </w:rPr>
+              <w:t>2</w:t>
+            </w:r>
+            <w:r>
+              <w:rPr>
+                <w:sz w:val="24"/>
+                <w:szCs w:val="24"/>
+                <w:lang w:val="en-US"/>
+              </w:rPr>
+              <w:t>/1</w:t>
+            </w:r>
+          </w:p>
+        </w:tc>
+      </w:tr>
+      <w:tr>
+        <w:trPr>
+          <w:trHeight w:val="283"/>
+        </w:trPr>
+        <w:tc>
+          <w:tcPr>
+            <w:tcW w:w="2324" w:type="dxa"/>
+            <w:vAlign w:val="center"/>
+          </w:tcPr>
+          <w:p>
+            <w:pPr>
+              <w:ind w:firstLine="0"/>
+              <w:jc w:val="center"/>
+              <w:rPr>
+                <w:sz w:val="24"/>
+                <w:szCs w:val="24"/>
+                <w:lang w:val="en-US"/>
+              </w:rPr>
+            </w:pPr>
+            <w:r>
+              <w:rPr>
+                <w:sz w:val="24"/>
+                <w:szCs w:val="24"/>
+                <w:lang w:val="en-US"/>
+              </w:rPr>
+              <w:t>11</w:t>
+            </w:r>
+          </w:p>
+        </w:tc>
+        <w:tc>
+          <w:tcPr>
+            <w:tcW w:w="2324" w:type="dxa"/>
+            <w:vAlign w:val="center"/>
+          </w:tcPr>
+          <w:p>
+            <w:pPr>
+              <w:ind w:firstLine="0"/>
+              <w:jc w:val="center"/>
+              <w:rPr>
+                <w:sz w:val="24"/>
+                <w:szCs w:val="24"/>
+                <w:vertAlign w:val="subscript"/>
+                <w:lang w:val="en-US"/>
+              </w:rPr>
+            </w:pPr>
+            <w:r>
+              <w:rPr>
+                <w:sz w:val="24"/>
+                <w:szCs w:val="24"/>
+                <w:lang w:val="en-US"/>
+              </w:rPr>
+              <w:t>S</w:t>
+            </w:r>
+            <w:r>
+              <w:rPr>
+                <w:sz w:val="24"/>
+                <w:szCs w:val="24"/>
+                <w:vertAlign w:val="subscript"/>
+                <w:lang w:val="en-US"/>
+              </w:rPr>
+              <w:t>3</w:t>
+            </w:r>
+          </w:p>
+        </w:tc>
+        <w:tc>
+          <w:tcPr>
+            <w:tcW w:w="2324" w:type="dxa"/>
+            <w:vAlign w:val="center"/>
+          </w:tcPr>
+          <w:p>
+            <w:pPr>
+              <w:ind w:firstLine="0"/>
+              <w:jc w:val="center"/>
+              <w:rPr>
+                <w:sz w:val="24"/>
+                <w:szCs w:val="24"/>
+                <w:lang w:val="en-US"/>
+              </w:rPr>
+            </w:pPr>
+            <w:r>
+              <w:rPr>
+                <w:sz w:val="24"/>
+                <w:szCs w:val="24"/>
+                <w:lang w:val="en-US"/>
+              </w:rPr>
+              <w:t>S</w:t>
+            </w:r>
+            <w:r>
+              <w:rPr>
+                <w:sz w:val="24"/>
+                <w:szCs w:val="24"/>
+                <w:vertAlign w:val="subscript"/>
+                <w:lang w:val="en-US"/>
+              </w:rPr>
+              <w:t>0</w:t>
+            </w:r>
+            <w:r>
+              <w:rPr>
+                <w:sz w:val="24"/>
+                <w:szCs w:val="24"/>
+                <w:lang w:val="en-US"/>
+              </w:rPr>
+              <w:t>/0</w:t>
+            </w:r>
+          </w:p>
+        </w:tc>
+        <w:tc>
+          <w:tcPr>
+            <w:tcW w:w="2324" w:type="dxa"/>
+            <w:vAlign w:val="center"/>
+          </w:tcPr>
+          <w:p>
+            <w:pPr>
+              <w:ind w:firstLine="0"/>
+              <w:jc w:val="center"/>
+              <w:rPr>
+                <w:sz w:val="24"/>
+                <w:szCs w:val="24"/>
+                <w:lang w:val="en-US"/>
+              </w:rPr>
+            </w:pPr>
+            <w:r>
+              <w:rPr>
+                <w:sz w:val="24"/>
+                <w:szCs w:val="24"/>
+                <w:lang w:val="en-US"/>
+              </w:rPr>
+              <w:t>S</w:t>
+            </w:r>
+            <w:r>
+              <w:rPr>
+                <w:sz w:val="24"/>
+                <w:szCs w:val="24"/>
+                <w:vertAlign w:val="subscript"/>
+                <w:lang w:val="en-US"/>
+              </w:rPr>
+              <w:t>2</w:t>
+            </w:r>
+            <w:r>
+              <w:rPr>
+                <w:sz w:val="24"/>
+                <w:szCs w:val="24"/>
+                <w:lang w:val="en-US"/>
+              </w:rPr>
+              <w:t>/1</w:t>
+            </w:r>
+          </w:p>
+        </w:tc>
+      </w:tr>
+    </w:tbl>
     <w:p>
       <w:pPr>
         <w:spacing w:after="160" w:line="259" w:lineRule="auto"/>
@@ -1596,69 +2537,49 @@
     </w:p>
     <w:p>
       <w:pPr>
-        <w:pStyle w:val="1"/>
+        <w:spacing w:after="160" w:line="259" w:lineRule="auto"/>
+        <w:ind w:firstLine="0"/>
+        <w:jc w:val="left"/>
       </w:pPr>
       <w:r>
         <w:lastRenderedPageBreak/>
-        <w:t>1 ПОСТАНОВКА ЗАДАЧИ</w:t>
-      </w:r>
-    </w:p>
-    <w:p>
-      <w:r>
-        <w:t>Построить счетчика по модулю 18 с шагом 2 в двух вариантах</w:t>
+        <w:t>Обозначения</w:t>
       </w:r>
       <w:r>
-        <w:t>:</w:t>
-      </w:r>
-    </w:p>
-    <w:p>
-      <w:pPr>
-        <w:pStyle w:val="af7"/>
-        <w:numPr>
-          <w:ilvl w:val="0"/>
-          <w:numId w:val="15"/>
-        </w:numPr>
-      </w:pPr>
-      <w:r>
-        <w:t xml:space="preserve">На </w:t>
+        <w:t xml:space="preserve">: </w:t>
       </w:r>
       <w:r>
         <w:rPr>
           <w:lang w:val="en-US"/>
         </w:rPr>
-        <w:t>D</w:t>
-      </w:r>
-      <w:r>
-        <w:t>-триггерах,</w:t>
+        <w:t>S</w:t>
       </w:r>
       <w:r>
         <w:t xml:space="preserve"> </w:t>
       </w:r>
       <w:r>
-        <w:t>к</w:t>
+        <w:t>–</w:t>
       </w:r>
       <w:r>
-        <w:t>омбинационная часть схемы в базисе И-НЕ</w:t>
+        <w:t xml:space="preserve"> </w:t>
       </w:r>
-    </w:p>
-    <w:p>
-      <w:pPr>
-        <w:pStyle w:val="af7"/>
-        <w:numPr>
-          <w:ilvl w:val="0"/>
-          <w:numId w:val="15"/>
-        </w:numPr>
-      </w:pPr>
       <w:r>
-        <w:t>На JK-триггерах, комбинационная часть схемы в базисе ИЛИ-НЕ</w:t>
+        <w:t xml:space="preserve">текущее состояние, </w:t>
       </w:r>
-    </w:p>
-    <w:p>
-      <w:pPr>
-        <w:ind w:left="709" w:firstLine="0"/>
-      </w:pPr>
       <w:r>
-        <w:t>Схемы должны быть минимизированы</w:t>
+        <w:rPr>
+          <w:lang w:val="en-US"/>
+        </w:rPr>
+        <w:t>A</w:t>
+      </w:r>
+      <w:r>
+        <w:t xml:space="preserve"> -</w:t>
+      </w:r>
+      <w:r>
+        <w:t>вход</w:t>
+      </w:r>
+      <w:r>
+        <w:t>.</w:t>
       </w:r>
     </w:p>
     <w:p>
@@ -1668,7 +2589,264 @@
         <w:jc w:val="left"/>
       </w:pPr>
       <w:r>
-        <w:br w:type="page"/>
+        <w:t xml:space="preserve">Спроектированный автомат в </w:t>
+      </w:r>
+      <w:proofErr w:type="gramStart"/>
+      <w:r>
+        <w:rPr>
+          <w:lang w:val="en-US"/>
+        </w:rPr>
+        <w:t>Logisim</w:t>
+      </w:r>
+      <w:r>
+        <w:t>(</w:t>
+      </w:r>
+      <w:proofErr w:type="gramEnd"/>
+      <w:r>
+        <w:t>Рисунок 1.2)</w:t>
+      </w:r>
+      <w:r>
+        <w:t>:</w:t>
+      </w:r>
+    </w:p>
+    <w:p>
+      <w:pPr>
+        <w:pStyle w:val="afd"/>
+      </w:pPr>
+      <w:r>
+        <w:drawing>
+          <wp:inline distT="0" distB="0" distL="0" distR="0" wp14:anchorId="4453D017" wp14:editId="62FFD2E6">
+            <wp:extent cx="6120130" cy="2112645"/>
+            <wp:effectExtent l="0" t="0" r="0" b="1905"/>
+            <wp:docPr id="6" name="Рисунок 6"/>
+            <wp:cNvGraphicFramePr>
+              <a:graphicFrameLocks xmlns:a="http://schemas.openxmlformats.org/drawingml/2006/main" noChangeAspect="1"/>
+            </wp:cNvGraphicFramePr>
+            <a:graphic xmlns:a="http://schemas.openxmlformats.org/drawingml/2006/main">
+              <a:graphicData uri="http://schemas.openxmlformats.org/drawingml/2006/picture">
+                <pic:pic xmlns:pic="http://schemas.openxmlformats.org/drawingml/2006/picture">
+                  <pic:nvPicPr>
+                    <pic:cNvPr id="1" name=""/>
+                    <pic:cNvPicPr/>
+                  </pic:nvPicPr>
+                  <pic:blipFill>
+                    <a:blip r:embed="rId14"/>
+                    <a:stretch>
+                      <a:fillRect/>
+                    </a:stretch>
+                  </pic:blipFill>
+                  <pic:spPr>
+                    <a:xfrm>
+                      <a:off x="0" y="0"/>
+                      <a:ext cx="6120130" cy="2112645"/>
+                    </a:xfrm>
+                    <a:prstGeom prst="rect">
+                      <a:avLst/>
+                    </a:prstGeom>
+                  </pic:spPr>
+                </pic:pic>
+              </a:graphicData>
+            </a:graphic>
+          </wp:inline>
+        </w:drawing>
+      </w:r>
+    </w:p>
+    <w:p>
+      <w:pPr>
+        <w:pStyle w:val="afd"/>
+      </w:pPr>
+      <w:r>
+        <w:t xml:space="preserve">Рисунок 1.2 – Реализованный в среде </w:t>
+      </w:r>
+      <w:r>
+        <w:rPr>
+          <w:lang w:val="en-US"/>
+        </w:rPr>
+        <w:t>Logisim</w:t>
+      </w:r>
+      <w:r>
+        <w:t xml:space="preserve"> автомат Мили</w:t>
+      </w:r>
+    </w:p>
+    <w:p>
+      <w:pPr>
+        <w:pStyle w:val="1"/>
+      </w:pPr>
+      <w:r>
+        <w:lastRenderedPageBreak/>
+        <w:t xml:space="preserve">2 </w:t>
+      </w:r>
+      <w:r>
+        <w:t>Задача</w:t>
+      </w:r>
+    </w:p>
+    <w:p>
+      <w:pPr>
+        <w:pStyle w:val="2"/>
+      </w:pPr>
+      <w:r>
+        <w:t>2.1 Постановка задачи</w:t>
+      </w:r>
+      <w:r>
+        <w:rPr>
+          <w:lang w:val="en-US"/>
+        </w:rPr>
+        <w:t>:</w:t>
+      </w:r>
+    </w:p>
+    <w:p>
+      <w:r>
+        <w:t>Спроектировать автомат с двухразрядным входом и одноразрядным выходом, который подсчитывает четность числа стробов, поглощенных стробами на другой линии.</w:t>
+      </w:r>
+    </w:p>
+    <w:p>
+      <w:pPr>
+        <w:pStyle w:val="2"/>
+      </w:pPr>
+      <w:r>
+        <w:t>2.2 Решение</w:t>
+      </w:r>
+    </w:p>
+    <w:p>
+      <w:r>
+        <w:t>Обозначим возможные символы (сочетания значения сигналов) на входах автомата следующим образом</w:t>
+      </w:r>
+      <w:r>
+        <w:t xml:space="preserve"> (</w:t>
+      </w:r>
+      <w:r>
+        <w:t>Рисунок 2.1)</w:t>
+      </w:r>
+      <w:r>
+        <w:t>:</w:t>
+      </w:r>
+    </w:p>
+    <w:p>
+      <w:pPr>
+        <w:pStyle w:val="afd"/>
+      </w:pPr>
+      <w:r>
+        <w:drawing>
+          <wp:inline distT="0" distB="0" distL="0" distR="0" wp14:anchorId="041B97B3" wp14:editId="31975DD5">
+            <wp:extent cx="2934109" cy="447737"/>
+            <wp:effectExtent l="0" t="0" r="0" b="9525"/>
+            <wp:docPr id="7" name="Рисунок 7"/>
+            <wp:cNvGraphicFramePr>
+              <a:graphicFrameLocks xmlns:a="http://schemas.openxmlformats.org/drawingml/2006/main" noChangeAspect="1"/>
+            </wp:cNvGraphicFramePr>
+            <a:graphic xmlns:a="http://schemas.openxmlformats.org/drawingml/2006/main">
+              <a:graphicData uri="http://schemas.openxmlformats.org/drawingml/2006/picture">
+                <pic:pic xmlns:pic="http://schemas.openxmlformats.org/drawingml/2006/picture">
+                  <pic:nvPicPr>
+                    <pic:cNvPr id="1" name=""/>
+                    <pic:cNvPicPr/>
+                  </pic:nvPicPr>
+                  <pic:blipFill>
+                    <a:blip r:embed="rId15"/>
+                    <a:stretch>
+                      <a:fillRect/>
+                    </a:stretch>
+                  </pic:blipFill>
+                  <pic:spPr>
+                    <a:xfrm>
+                      <a:off x="0" y="0"/>
+                      <a:ext cx="2934109" cy="447737"/>
+                    </a:xfrm>
+                    <a:prstGeom prst="rect">
+                      <a:avLst/>
+                    </a:prstGeom>
+                  </pic:spPr>
+                </pic:pic>
+              </a:graphicData>
+            </a:graphic>
+          </wp:inline>
+        </w:drawing>
+      </w:r>
+    </w:p>
+    <w:p>
+      <w:pPr>
+        <w:pStyle w:val="afd"/>
+      </w:pPr>
+      <w:r>
+        <w:t>Рисунок 2.1 – Дефинитный язык</w:t>
+      </w:r>
+    </w:p>
+    <w:p>
+      <w:r>
+        <w:t>Получим дефинитный язык со следующими минимальными последовательностями, приводящими к событию, которое должен распознавать автомат</w:t>
+      </w:r>
+      <w:r>
+        <w:t>:</w:t>
+      </w:r>
+    </w:p>
+    <w:p>
+      <w:pPr>
+        <w:pStyle w:val="afd"/>
+      </w:pPr>
+      <w:r>
+        <w:drawing>
+          <wp:inline distT="0" distB="0" distL="0" distR="0" wp14:anchorId="50B5DD24" wp14:editId="4DB79CB3">
+            <wp:extent cx="6120130" cy="1409700"/>
+            <wp:effectExtent l="0" t="0" r="0" b="0"/>
+            <wp:docPr id="8" name="Рисунок 8"/>
+            <wp:cNvGraphicFramePr>
+              <a:graphicFrameLocks xmlns:a="http://schemas.openxmlformats.org/drawingml/2006/main" noChangeAspect="1"/>
+            </wp:cNvGraphicFramePr>
+            <a:graphic xmlns:a="http://schemas.openxmlformats.org/drawingml/2006/main">
+              <a:graphicData uri="http://schemas.openxmlformats.org/drawingml/2006/picture">
+                <pic:pic xmlns:pic="http://schemas.openxmlformats.org/drawingml/2006/picture">
+                  <pic:nvPicPr>
+                    <pic:cNvPr id="1" name=""/>
+                    <pic:cNvPicPr/>
+                  </pic:nvPicPr>
+                  <pic:blipFill>
+                    <a:blip r:embed="rId16"/>
+                    <a:stretch>
+                      <a:fillRect/>
+                    </a:stretch>
+                  </pic:blipFill>
+                  <pic:spPr>
+                    <a:xfrm>
+                      <a:off x="0" y="0"/>
+                      <a:ext cx="6120130" cy="1409700"/>
+                    </a:xfrm>
+                    <a:prstGeom prst="rect">
+                      <a:avLst/>
+                    </a:prstGeom>
+                  </pic:spPr>
+                </pic:pic>
+              </a:graphicData>
+            </a:graphic>
+          </wp:inline>
+        </w:drawing>
+      </w:r>
+    </w:p>
+    <w:p>
+      <w:pPr>
+        <w:pStyle w:val="afd"/>
+      </w:pPr>
+      <w:r>
+        <w:t>Рисунок 2.2 – Последовательности, активирующие выход автомата</w:t>
+      </w:r>
+    </w:p>
+    <w:p>
+      <w:r>
+        <w:t>Автомат Мили задается сл</w:t>
+      </w:r>
+      <w:r>
+        <w:t>едующей таблицей</w:t>
+      </w:r>
+      <w:r>
+        <w:t xml:space="preserve"> </w:t>
+      </w:r>
+      <w:r>
+        <w:t>(</w:t>
+      </w:r>
+      <w:r>
+        <w:t>Рисунок</w:t>
+      </w:r>
+      <w:r>
+        <w:t>:</w:t>
       </w:r>
     </w:p>
     <w:p>
@@ -1746,7 +2924,7 @@
                     </pic:cNvPicPr>
                   </pic:nvPicPr>
                   <pic:blipFill>
-                    <a:blip r:embed="rId13">
+                    <a:blip r:embed="rId17">
                       <a:extLst>
                         <a:ext uri="{28A0092B-C50C-407E-A947-70E740481C1C}">
                           <a14:useLocalDpi xmlns:a14="http://schemas.microsoft.com/office/drawing/2010/main" val="0"/>
@@ -1785,7 +2963,15 @@
     </w:p>
     <w:p>
       <w:r>
-        <w:t>Функции возбуждения D-триггеров будем рассчитывать с помощью МДНФ (так как по заданию необходимо, чтобы комбинационная часть схемы счетчика была построена в базисе «И-НЕ »).</w:t>
+        <w:t>Функции возбуждения D-триггеров будем рассчитывать с помощью МДНФ (так как по заданию необходимо, чтобы комбинационная часть схемы счетчика была построена в базисе «И-</w:t>
+      </w:r>
+      <w:proofErr w:type="gramStart"/>
+      <w:r>
+        <w:t>НЕ »</w:t>
+      </w:r>
+      <w:proofErr w:type="gramEnd"/>
+      <w:r>
+        <w:t>).</w:t>
       </w:r>
     </w:p>
     <w:p>
@@ -1898,7 +3084,7 @@
               </wp:anchor>
             </w:drawing>
           </mc:Choice>
-          <mc:Fallback>
+          <mc:Fallback xmlns:w16du="http://schemas.microsoft.com/office/word/2023/wordml/word16du" xmlns:oel="http://schemas.microsoft.com/office/2019/extlst">
             <w:pict>
               <v:rect w14:anchorId="29C63DA3" id="Прямоугольник 30" o:spid="_x0000_s1026" style="position:absolute;margin-left:378.55pt;margin-top:71.05pt;width:28.35pt;height:56.7pt;z-index:251664384;visibility:visible;mso-wrap-style:square;mso-wrap-distance-left:9pt;mso-wrap-distance-top:0;mso-wrap-distance-right:9pt;mso-wrap-distance-bottom:0;mso-position-horizontal:absolute;mso-position-horizontal-relative:text;mso-position-vertical:absolute;mso-position-vertical-relative:text;v-text-anchor:middle" o:gfxdata="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" fillcolor="#00a0d7" strokecolor="#00a0d7" strokeweight="1mm">
                 <v:fill opacity="3341f"/>
@@ -1978,7 +3164,7 @@
               </wp:anchor>
             </w:drawing>
           </mc:Choice>
-          <mc:Fallback>
+          <mc:Fallback xmlns:w16du="http://schemas.microsoft.com/office/word/2023/wordml/word16du" xmlns:oel="http://schemas.microsoft.com/office/2019/extlst">
             <w:pict>
               <v:rect w14:anchorId="423B4B75" id="Прямоугольник 28" o:spid="_x0000_s1026" style="position:absolute;margin-left:266pt;margin-top:75.05pt;width:28.35pt;height:56.7pt;z-index:251662336;visibility:visible;mso-wrap-style:square;mso-wrap-distance-left:9pt;mso-wrap-distance-top:0;mso-wrap-distance-right:9pt;mso-wrap-distance-bottom:0;mso-position-horizontal:absolute;mso-position-horizontal-relative:text;mso-position-vertical:absolute;mso-position-vertical-relative:text;v-text-anchor:middle" o:gfxdata="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" fillcolor="#00a0d7" strokecolor="#00a0d7" strokeweight="1mm">
                 <v:fill opacity="3341f"/>
@@ -2058,7 +3244,7 @@
               </wp:anchor>
             </w:drawing>
           </mc:Choice>
-          <mc:Fallback>
+          <mc:Fallback xmlns:w16du="http://schemas.microsoft.com/office/word/2023/wordml/word16du" xmlns:oel="http://schemas.microsoft.com/office/2019/extlst">
             <w:pict>
               <v:rect w14:anchorId="3E55CEC5" id="Прямоугольник 22" o:spid="_x0000_s1026" style="position:absolute;margin-left:341.75pt;margin-top:68.1pt;width:70.85pt;height:70.85pt;z-index:251660288;visibility:visible;mso-wrap-style:square;mso-wrap-distance-left:9pt;mso-wrap-distance-top:0;mso-wrap-distance-right:9pt;mso-wrap-distance-bottom:0;mso-position-horizontal:absolute;mso-position-horizontal-relative:text;mso-position-vertical:absolute;mso-position-vertical-relative:text;v-text-anchor:middle" o:gfxdata="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" fillcolor="#e71224" strokecolor="#e71224" strokeweight="1mm">
                 <v:fill opacity="3341f"/>
@@ -2087,7 +3273,7 @@
                     <pic:cNvPicPr/>
                   </pic:nvPicPr>
                   <pic:blipFill>
-                    <a:blip r:embed="rId14"/>
+                    <a:blip r:embed="rId18"/>
                     <a:stretch>
                       <a:fillRect/>
                     </a:stretch>
@@ -2797,7 +3983,7 @@
               </wp:anchor>
             </w:drawing>
           </mc:Choice>
-          <mc:Fallback>
+          <mc:Fallback xmlns:w16du="http://schemas.microsoft.com/office/word/2023/wordml/word16du" xmlns:oel="http://schemas.microsoft.com/office/2019/extlst">
             <w:pict>
               <v:rect w14:anchorId="28C10129" id="Прямоугольник 45" o:spid="_x0000_s1026" style="position:absolute;margin-left:110.85pt;margin-top:69.4pt;width:141.75pt;height:56.7pt;z-index:251670528;visibility:visible;mso-wrap-style:square;mso-wrap-distance-left:9pt;mso-wrap-distance-top:0;mso-wrap-distance-right:9pt;mso-wrap-distance-bottom:0;mso-position-horizontal:absolute;mso-position-horizontal-relative:text;mso-position-vertical:absolute;mso-position-vertical-relative:text;v-text-anchor:middle" o:gfxdata="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" fillcolor="#e71224" strokecolor="#e71224" strokeweight="1mm">
                 <v:fill opacity="3341f"/>
@@ -2877,7 +4063,7 @@
               </wp:anchor>
             </w:drawing>
           </mc:Choice>
-          <mc:Fallback>
+          <mc:Fallback xmlns:w16du="http://schemas.microsoft.com/office/word/2023/wordml/word16du" xmlns:oel="http://schemas.microsoft.com/office/2019/extlst">
             <w:pict>
               <v:rect w14:anchorId="4337C093" id="Прямоугольник 43" o:spid="_x0000_s1026" style="position:absolute;margin-left:264.8pt;margin-top:131.05pt;width:141.75pt;height:28.35pt;z-index:251668480;visibility:visible;mso-wrap-style:square;mso-wrap-distance-left:9pt;mso-wrap-distance-top:0;mso-wrap-distance-right:9pt;mso-wrap-distance-bottom:0;mso-position-horizontal:absolute;mso-position-horizontal-relative:text;mso-position-vertical:absolute;mso-position-vertical-relative:text;v-text-anchor:middle" o:gfxdata="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" fillcolor="#00a0d7" strokecolor="#00a0d7" strokeweight="1mm">
                 <v:fill opacity="3341f"/>
@@ -2957,7 +4143,7 @@
               </wp:anchor>
             </w:drawing>
           </mc:Choice>
-          <mc:Fallback>
+          <mc:Fallback xmlns:w16du="http://schemas.microsoft.com/office/word/2023/wordml/word16du" xmlns:oel="http://schemas.microsoft.com/office/2019/extlst">
             <w:pict>
               <v:rect w14:anchorId="2646CDDC" id="Прямоугольник 41" o:spid="_x0000_s1026" style="position:absolute;margin-left:264.6pt;margin-top:38.65pt;width:141.75pt;height:28.35pt;z-index:251666432;visibility:visible;mso-wrap-style:square;mso-wrap-distance-left:9pt;mso-wrap-distance-top:0;mso-wrap-distance-right:9pt;mso-wrap-distance-bottom:0;mso-position-horizontal:absolute;mso-position-horizontal-relative:text;mso-position-vertical:absolute;mso-position-vertical-relative:text;v-text-anchor:middle" o:gfxdata="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" fillcolor="#00a0d7" strokecolor="#00a0d7" strokeweight="1mm">
                 <v:fill opacity="3341f"/>
@@ -2986,7 +4172,7 @@
                     <pic:cNvPicPr/>
                   </pic:nvPicPr>
                   <pic:blipFill>
-                    <a:blip r:embed="rId15"/>
+                    <a:blip r:embed="rId19"/>
                     <a:stretch>
                       <a:fillRect/>
                     </a:stretch>
@@ -3560,7 +4746,7 @@
               </wp:anchor>
             </w:drawing>
           </mc:Choice>
-          <mc:Fallback>
+          <mc:Fallback xmlns:w16du="http://schemas.microsoft.com/office/word/2023/wordml/word16du" xmlns:oel="http://schemas.microsoft.com/office/2019/extlst">
             <w:pict>
               <v:rect w14:anchorId="6AED3EFD" id="Прямоугольник 53" o:spid="_x0000_s1026" style="position:absolute;margin-left:114.8pt;margin-top:38.75pt;width:141.75pt;height:56.7pt;z-index:251672576;visibility:visible;mso-wrap-style:square;mso-wrap-distance-left:9pt;mso-wrap-distance-top:0;mso-wrap-distance-right:9pt;mso-wrap-distance-bottom:0;mso-position-horizontal:absolute;mso-position-horizontal-relative:text;mso-position-vertical:absolute;mso-position-vertical-relative:text;v-text-anchor:middle" o:gfxdata="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" fillcolor="#e71224" strokecolor="#e71224" strokeweight="1mm">
                 <v:fill opacity="3341f"/>
@@ -3589,7 +4775,7 @@
                     <pic:cNvPicPr/>
                   </pic:nvPicPr>
                   <pic:blipFill>
-                    <a:blip r:embed="rId16"/>
+                    <a:blip r:embed="rId20"/>
                     <a:stretch>
                       <a:fillRect/>
                     </a:stretch>
@@ -4051,7 +5237,7 @@
           </mc:Choice>
           <mc:Fallback>
             <w:pict>
-              <v:rect w14:anchorId="2073BF7D" id="Прямоугольник 75" o:spid="_x0000_s1026" style="position:absolute;left:0;text-align:left;margin-left:184.05pt;margin-top:39.5pt;width:85pt;height:111.05pt;z-index:251686912;visibility:visible;mso-wrap-style:square;mso-height-percent:0;mso-wrap-distance-left:9pt;mso-wrap-distance-top:0;mso-wrap-distance-right:9pt;mso-wrap-distance-bottom:0;mso-position-horizontal:absolute;mso-position-horizontal-relative:text;mso-position-vertical:absolute;mso-position-vertical-relative:text;mso-height-percent:0;mso-height-relative:margin;v-text-anchor:middle" o:gfxdata="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" fillcolor="#00a0d7" strokecolor="#00a0d7" strokeweight="1mm">
+              <v:rect w14:anchorId="2073BF7D" id="Прямоугольник 75" o:spid="_x0000_s1026" style="position:absolute;left:0;text-align:left;margin-left:184.05pt;margin-top:39.5pt;width:85pt;height:111.05pt;z-index:251686912;visibility:visible;mso-wrap-style:square;mso-height-percent:0;mso-wrap-distance-left:9pt;mso-wrap-distance-top:0;mso-wrap-distance-right:9pt;mso-wrap-distance-bottom:0;mso-position-horizontal:absolute;mso-position-horizontal-relative:text;mso-position-vertical:absolute;mso-position-vertical-relative:text;mso-height-percent:0;mso-height-relative:margin;v-text-anchor:middle" o:gfxdata="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" fillcolor="#00a0d7" strokecolor="#00a0d7" strokeweight="1mm">
                 <v:fill opacity="3341f"/>
                 <v:textbox>
                   <w:txbxContent>
@@ -4147,7 +5333,7 @@
               </wp:anchor>
             </w:drawing>
           </mc:Choice>
-          <mc:Fallback>
+          <mc:Fallback xmlns:w16du="http://schemas.microsoft.com/office/word/2023/wordml/word16du" xmlns:oel="http://schemas.microsoft.com/office/2019/extlst">
             <w:pict>
               <v:rect w14:anchorId="5FB25540" id="Прямоугольник 71" o:spid="_x0000_s1026" style="position:absolute;margin-left:193.15pt;margin-top:38.95pt;width:63.25pt;height:28.3pt;z-index:251684864;visibility:visible;mso-wrap-style:square;mso-width-percent:0;mso-wrap-distance-left:9pt;mso-wrap-distance-top:0;mso-wrap-distance-right:9pt;mso-wrap-distance-bottom:0;mso-position-horizontal:absolute;mso-position-horizontal-relative:text;mso-position-vertical:absolute;mso-position-vertical-relative:text;mso-width-percent:0;mso-width-relative:margin;v-text-anchor:middle" o:gfxdata="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" fillcolor="#5b2d90" strokecolor="#5b2d90" strokeweight="1mm">
                 <v:fill opacity="3341f"/>
@@ -4230,7 +5416,7 @@
               </wp:anchor>
             </w:drawing>
           </mc:Choice>
-          <mc:Fallback>
+          <mc:Fallback xmlns:w16du="http://schemas.microsoft.com/office/word/2023/wordml/word16du" xmlns:oel="http://schemas.microsoft.com/office/2019/extlst">
             <w:pict>
               <v:rect w14:anchorId="352856DD" id="Прямоугольник 70" o:spid="_x0000_s1026" style="position:absolute;margin-left:265.7pt;margin-top:38.95pt;width:63.25pt;height:28.3pt;z-index:251682816;visibility:visible;mso-wrap-style:square;mso-width-percent:0;mso-wrap-distance-left:9pt;mso-wrap-distance-top:0;mso-wrap-distance-right:9pt;mso-wrap-distance-bottom:0;mso-position-horizontal:absolute;mso-position-horizontal-relative:text;mso-position-vertical:absolute;mso-position-vertical-relative:text;mso-width-percent:0;mso-width-relative:margin;v-text-anchor:middle" o:gfxdata="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" fillcolor="#5b2d90" strokecolor="#5b2d90" strokeweight="1mm">
                 <v:fill opacity="3341f"/>
@@ -4313,7 +5499,7 @@
               </wp:anchor>
             </w:drawing>
           </mc:Choice>
-          <mc:Fallback>
+          <mc:Fallback xmlns:w16du="http://schemas.microsoft.com/office/word/2023/wordml/word16du" xmlns:oel="http://schemas.microsoft.com/office/2019/extlst">
             <w:pict>
               <v:rect w14:anchorId="27D3BEB2" id="Прямоугольник 68" o:spid="_x0000_s1026" style="position:absolute;margin-left:193.15pt;margin-top:125.45pt;width:69.45pt;height:28.3pt;z-index:251678720;visibility:visible;mso-wrap-style:square;mso-width-percent:0;mso-wrap-distance-left:9pt;mso-wrap-distance-top:0;mso-wrap-distance-right:9pt;mso-wrap-distance-bottom:0;mso-position-horizontal:absolute;mso-position-horizontal-relative:text;mso-position-vertical:absolute;mso-position-vertical-relative:text;mso-width-percent:0;mso-width-relative:margin;v-text-anchor:middle" o:gfxdata="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" fillcolor="#5b2d90" strokecolor="#5b2d90" strokeweight="1mm">
                 <v:fill opacity="3341f"/>
@@ -4396,7 +5582,7 @@
               </wp:anchor>
             </w:drawing>
           </mc:Choice>
-          <mc:Fallback>
+          <mc:Fallback xmlns:w16du="http://schemas.microsoft.com/office/word/2023/wordml/word16du" xmlns:oel="http://schemas.microsoft.com/office/2019/extlst">
             <w:pict>
               <v:rect w14:anchorId="334C6E37" id="Прямоугольник 69" o:spid="_x0000_s1026" style="position:absolute;margin-left:265.8pt;margin-top:127.1pt;width:63.1pt;height:28.3pt;z-index:251680768;visibility:visible;mso-wrap-style:square;mso-width-percent:0;mso-wrap-distance-left:9pt;mso-wrap-distance-top:0;mso-wrap-distance-right:9pt;mso-wrap-distance-bottom:0;mso-position-horizontal:absolute;mso-position-horizontal-relative:text;mso-position-vertical:absolute;mso-position-vertical-relative:text;mso-width-percent:0;mso-width-relative:margin;v-text-anchor:middle" o:gfxdata="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" fillcolor="#5b2d90" strokecolor="#5b2d90" strokeweight="1mm">
                 <v:fill opacity="3341f"/>
@@ -4476,7 +5662,7 @@
               </wp:anchor>
             </w:drawing>
           </mc:Choice>
-          <mc:Fallback>
+          <mc:Fallback xmlns:w16du="http://schemas.microsoft.com/office/word/2023/wordml/word16du" xmlns:oel="http://schemas.microsoft.com/office/2019/extlst">
             <w:pict>
               <v:rect w14:anchorId="3006402D" id="Прямоугольник 77" o:spid="_x0000_s1026" style="position:absolute;margin-left:224.8pt;margin-top:39.55pt;width:70.85pt;height:113.4pt;z-index:251688960;visibility:visible;mso-wrap-style:square;mso-wrap-distance-left:9pt;mso-wrap-distance-top:0;mso-wrap-distance-right:9pt;mso-wrap-distance-bottom:0;mso-position-horizontal:absolute;mso-position-horizontal-relative:text;mso-position-vertical:absolute;mso-position-vertical-relative:text;v-text-anchor:middle" o:gfxdata="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" fillcolor="#ffc114" strokecolor="#ffc114" strokeweight="1mm">
                 <v:fill opacity="3341f"/>
@@ -4556,7 +5742,7 @@
               </wp:anchor>
             </w:drawing>
           </mc:Choice>
-          <mc:Fallback>
+          <mc:Fallback xmlns:w16du="http://schemas.microsoft.com/office/word/2023/wordml/word16du" xmlns:oel="http://schemas.microsoft.com/office/2019/extlst">
             <w:pict>
               <v:rect w14:anchorId="3D99233B" id="Прямоугольник 62" o:spid="_x0000_s1026" style="position:absolute;margin-left:295.9pt;margin-top:91.75pt;width:70.85pt;height:70.85pt;z-index:251676672;visibility:visible;mso-wrap-style:square;mso-wrap-distance-left:9pt;mso-wrap-distance-top:0;mso-wrap-distance-right:9pt;mso-wrap-distance-bottom:0;mso-position-horizontal:absolute;mso-position-horizontal-relative:text;mso-position-vertical:absolute;mso-position-vertical-relative:text;v-text-anchor:middle" o:gfxdata="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" fillcolor="#e71224" strokecolor="#e71224" strokeweight="1mm">
                 <v:fill opacity="3341f"/>
@@ -4636,7 +5822,7 @@
               </wp:anchor>
             </w:drawing>
           </mc:Choice>
-          <mc:Fallback>
+          <mc:Fallback xmlns:w16du="http://schemas.microsoft.com/office/word/2023/wordml/word16du" xmlns:oel="http://schemas.microsoft.com/office/2019/extlst">
             <w:pict>
               <v:rect w14:anchorId="7A76CE22" id="Прямоугольник 58" o:spid="_x0000_s1026" style="position:absolute;margin-left:151.35pt;margin-top:100.15pt;width:70.85pt;height:56.7pt;z-index:251674624;visibility:visible;mso-wrap-style:square;mso-wrap-distance-left:9pt;mso-wrap-distance-top:0;mso-wrap-distance-right:9pt;mso-wrap-distance-bottom:0;mso-position-horizontal:absolute;mso-position-horizontal-relative:text;mso-position-vertical:absolute;mso-position-vertical-relative:text;v-text-anchor:middle" o:gfxdata="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" fillcolor="#e71224" strokecolor="#e71224" strokeweight="1mm">
                 <v:fill opacity="3341f"/>
@@ -4665,7 +5851,7 @@
                     <pic:cNvPicPr/>
                   </pic:nvPicPr>
                   <pic:blipFill>
-                    <a:blip r:embed="rId17"/>
+                    <a:blip r:embed="rId21"/>
                     <a:stretch>
                       <a:fillRect/>
                     </a:stretch>
@@ -5536,7 +6722,7 @@
               </wp:anchor>
             </w:drawing>
           </mc:Choice>
-          <mc:Fallback>
+          <mc:Fallback xmlns:w16du="http://schemas.microsoft.com/office/word/2023/wordml/word16du" xmlns:oel="http://schemas.microsoft.com/office/2019/extlst">
             <w:pict>
               <v:rect w14:anchorId="4174937A" id="Прямоугольник 108" o:spid="_x0000_s1026" style="position:absolute;margin-left:328.9pt;margin-top:35.1pt;width:33.35pt;height:57.5pt;z-index:251703296;visibility:visible;mso-wrap-style:square;mso-width-percent:0;mso-height-percent:0;mso-wrap-distance-left:9pt;mso-wrap-distance-top:0;mso-wrap-distance-right:9pt;mso-wrap-distance-bottom:0;mso-position-horizontal:absolute;mso-position-horizontal-relative:text;mso-position-vertical:absolute;mso-position-vertical-relative:text;mso-width-percent:0;mso-height-percent:0;mso-width-relative:margin;mso-height-relative:margin;v-text-anchor:middle" o:gfxdata="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" fillcolor="#5b2d90" strokecolor="#5b2d90" strokeweight="1mm">
                 <v:fill opacity="3341f"/>
@@ -5622,7 +6808,7 @@
               </wp:anchor>
             </w:drawing>
           </mc:Choice>
-          <mc:Fallback>
+          <mc:Fallback xmlns:w16du="http://schemas.microsoft.com/office/word/2023/wordml/word16du" xmlns:oel="http://schemas.microsoft.com/office/2019/extlst">
             <w:pict>
               <v:rect w14:anchorId="6FF17E10" id="Прямоугольник 106" o:spid="_x0000_s1026" style="position:absolute;margin-left:157.25pt;margin-top:35.6pt;width:33.55pt;height:56.2pt;z-index:251701248;visibility:visible;mso-wrap-style:square;mso-width-percent:0;mso-height-percent:0;mso-wrap-distance-left:9pt;mso-wrap-distance-top:0;mso-wrap-distance-right:9pt;mso-wrap-distance-bottom:0;mso-position-horizontal:absolute;mso-position-horizontal-relative:text;mso-position-vertical:absolute;mso-position-vertical-relative:text;mso-width-percent:0;mso-height-percent:0;mso-width-relative:margin;mso-height-relative:margin;v-text-anchor:middle" o:gfxdata="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" fillcolor="#5b2d90" strokecolor="#5b2d90" strokeweight="1mm">
                 <v:fill opacity="3341f"/>
@@ -5702,7 +6888,7 @@
               </wp:anchor>
             </w:drawing>
           </mc:Choice>
-          <mc:Fallback>
+          <mc:Fallback xmlns:w16du="http://schemas.microsoft.com/office/word/2023/wordml/word16du" xmlns:oel="http://schemas.microsoft.com/office/2019/extlst">
             <w:pict>
               <v:rect w14:anchorId="298E4EF2" id="Прямоугольник 104" o:spid="_x0000_s1026" style="position:absolute;margin-left:295.9pt;margin-top:120.9pt;width:70.85pt;height:28.35pt;z-index:251699200;visibility:visible;mso-wrap-style:square;mso-wrap-distance-left:9pt;mso-wrap-distance-top:0;mso-wrap-distance-right:9pt;mso-wrap-distance-bottom:0;mso-position-horizontal:absolute;mso-position-horizontal-relative:text;mso-position-vertical:absolute;mso-position-vertical-relative:text;v-text-anchor:middle" o:gfxdata="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" fillcolor="#6c0" strokecolor="#6c0" strokeweight="1mm">
                 <v:fill opacity="3341f"/>
@@ -5782,7 +6968,7 @@
               </wp:anchor>
             </w:drawing>
           </mc:Choice>
-          <mc:Fallback>
+          <mc:Fallback xmlns:w16du="http://schemas.microsoft.com/office/word/2023/wordml/word16du" xmlns:oel="http://schemas.microsoft.com/office/2019/extlst">
             <w:pict>
               <v:rect w14:anchorId="00B2F9F5" id="Прямоугольник 110" o:spid="_x0000_s1026" style="position:absolute;margin-left:193.9pt;margin-top:33.75pt;width:28.35pt;height:113.4pt;z-index:251705344;visibility:visible;mso-wrap-style:square;mso-wrap-distance-left:9pt;mso-wrap-distance-top:0;mso-wrap-distance-right:9pt;mso-wrap-distance-bottom:0;mso-position-horizontal:absolute;mso-position-horizontal-relative:text;mso-position-vertical:absolute;mso-position-vertical-relative:text;v-text-anchor:middle" o:gfxdata="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" fillcolor="#3cf" strokecolor="#3cf" strokeweight="1mm">
                 <v:fill opacity="3341f"/>
@@ -5862,7 +7048,7 @@
               </wp:anchor>
             </w:drawing>
           </mc:Choice>
-          <mc:Fallback>
+          <mc:Fallback xmlns:w16du="http://schemas.microsoft.com/office/word/2023/wordml/word16du" xmlns:oel="http://schemas.microsoft.com/office/2019/extlst">
             <w:pict>
               <v:rect w14:anchorId="7378C96E" id="Прямоугольник 102" o:spid="_x0000_s1026" style="position:absolute;margin-left:295.45pt;margin-top:35.05pt;width:70.85pt;height:28.35pt;z-index:251697152;visibility:visible;mso-wrap-style:square;mso-wrap-distance-left:9pt;mso-wrap-distance-top:0;mso-wrap-distance-right:9pt;mso-wrap-distance-bottom:0;mso-position-horizontal:absolute;mso-position-horizontal-relative:text;mso-position-vertical:absolute;mso-position-vertical-relative:text;v-text-anchor:middle" o:gfxdata="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" fillcolor="#6c0" strokecolor="#6c0" strokeweight="1mm">
                 <v:fill opacity="3341f"/>
@@ -5945,7 +7131,7 @@
               </wp:anchor>
             </w:drawing>
           </mc:Choice>
-          <mc:Fallback>
+          <mc:Fallback xmlns:w16du="http://schemas.microsoft.com/office/word/2023/wordml/word16du" xmlns:oel="http://schemas.microsoft.com/office/2019/extlst">
             <w:pict>
               <v:rect w14:anchorId="54D68AD5" id="Прямоугольник 94" o:spid="_x0000_s1026" style="position:absolute;margin-left:366.95pt;margin-top:92.65pt;width:35.25pt;height:56.65pt;z-index:251695104;visibility:visible;mso-wrap-style:square;mso-width-percent:0;mso-wrap-distance-left:9pt;mso-wrap-distance-top:0;mso-wrap-distance-right:9pt;mso-wrap-distance-bottom:0;mso-position-horizontal:absolute;mso-position-horizontal-relative:text;mso-position-vertical:absolute;mso-position-vertical-relative:text;mso-width-percent:0;mso-width-relative:margin;v-text-anchor:middle" o:gfxdata="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" fillcolor="#e71224" strokecolor="#e71224" strokeweight="1mm">
                 <v:fill opacity="3341f"/>
@@ -6031,7 +7217,7 @@
               </wp:anchor>
             </w:drawing>
           </mc:Choice>
-          <mc:Fallback>
+          <mc:Fallback xmlns:w16du="http://schemas.microsoft.com/office/word/2023/wordml/word16du" xmlns:oel="http://schemas.microsoft.com/office/2019/extlst">
             <w:pict>
               <v:rect w14:anchorId="278A927A" id="Прямоугольник 92" o:spid="_x0000_s1026" style="position:absolute;margin-left:225pt;margin-top:90.3pt;width:70.4pt;height:57.1pt;z-index:251693056;visibility:visible;mso-wrap-style:square;mso-width-percent:0;mso-height-percent:0;mso-wrap-distance-left:9pt;mso-wrap-distance-top:0;mso-wrap-distance-right:9pt;mso-wrap-distance-bottom:0;mso-position-horizontal:absolute;mso-position-horizontal-relative:text;mso-position-vertical:absolute;mso-position-vertical-relative:text;mso-width-percent:0;mso-height-percent:0;mso-width-relative:margin;mso-height-relative:margin;v-text-anchor:middle" o:gfxdata="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" fillcolor="#e71224" strokecolor="#e71224" strokeweight="1mm">
                 <v:fill opacity="3341f"/>
@@ -6114,7 +7300,7 @@
               </wp:anchor>
             </w:drawing>
           </mc:Choice>
-          <mc:Fallback>
+          <mc:Fallback xmlns:w16du="http://schemas.microsoft.com/office/word/2023/wordml/word16du" xmlns:oel="http://schemas.microsoft.com/office/2019/extlst">
             <w:pict>
               <v:rect w14:anchorId="17B5C835" id="Прямоугольник 89" o:spid="_x0000_s1026" style="position:absolute;margin-left:119.35pt;margin-top:90.75pt;width:37.75pt;height:56.65pt;z-index:251691008;visibility:visible;mso-wrap-style:square;mso-width-percent:0;mso-wrap-distance-left:9pt;mso-wrap-distance-top:0;mso-wrap-distance-right:9pt;mso-wrap-distance-bottom:0;mso-position-horizontal:absolute;mso-position-horizontal-relative:text;mso-position-vertical:absolute;mso-position-vertical-relative:text;mso-width-percent:0;mso-width-relative:margin;v-text-anchor:middle" o:gfxdata="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" fillcolor="#e71224" strokecolor="#e71224" strokeweight="1mm">
                 <v:fill opacity="3341f"/>
@@ -6143,7 +7329,7 @@
                     <pic:cNvPicPr/>
                   </pic:nvPicPr>
                   <pic:blipFill>
-                    <a:blip r:embed="rId18"/>
+                    <a:blip r:embed="rId22"/>
                     <a:stretch>
                       <a:fillRect/>
                     </a:stretch>
@@ -7165,7 +8351,7 @@
                     <pic:cNvPicPr/>
                   </pic:nvPicPr>
                   <pic:blipFill>
-                    <a:blip r:embed="rId19"/>
+                    <a:blip r:embed="rId23"/>
                     <a:stretch>
                       <a:fillRect/>
                     </a:stretch>
@@ -14165,8 +15351,8 @@
       </w:r>
     </w:p>
     <w:sectPr>
-      <w:footerReference w:type="default" r:id="rId20"/>
-      <w:footerReference w:type="first" r:id="rId21"/>
+      <w:footerReference w:type="default" r:id="rId24"/>
+      <w:footerReference w:type="first" r:id="rId25"/>
       <w:pgSz w:w="11906" w:h="16838"/>
       <w:pgMar w:top="1134" w:right="567" w:bottom="1134" w:left="1701" w:header="709" w:footer="709" w:gutter="0"/>
       <w:cols w:space="708"/>
@@ -14177,7 +15363,7 @@
 </file>
 
 <file path=word/endnotes.xml><?xml version="1.0" encoding="utf-8"?>
-<w:endnotes xmlns:wpc="http://schemas.microsoft.com/office/word/2010/wordprocessingCanvas" xmlns:cx="http://schemas.microsoft.com/office/drawing/2014/chartex" xmlns:cx1="http://schemas.microsoft.com/office/drawing/2015/9/8/chartex" xmlns:cx2="http://schemas.microsoft.com/office/drawing/2015/10/21/chartex" xmlns:cx3="http://schemas.microsoft.com/office/drawing/2016/5/9/chartex" xmlns:cx4="http://schemas.microsoft.com/office/drawing/2016/5/10/chartex" xmlns:cx5="http://schemas.microsoft.com/office/drawing/2016/5/11/chartex" xmlns:cx6="http://schemas.microsoft.com/office/drawing/2016/5/12/chartex" xmlns:cx7="http://schemas.microsoft.com/office/drawing/2016/5/13/chartex" xmlns:cx8="http://schemas.microsoft.com/office/drawing/2016/5/14/chartex" xmlns:mc="http://schemas.openxmlformats.org/markup-compatibility/2006" xmlns:aink="http://schemas.microsoft.com/office/drawing/2016/ink" xmlns:am3d="http://schemas.microsoft.com/office/drawing/2017/model3d" xmlns:o="urn:schemas-microsoft-com:office:office" xmlns:oel="http://schemas.microsoft.com/office/2019/extlst" xmlns:r="http://schemas.openxmlformats.org/officeDocument/2006/relationships" xmlns:m="http://schemas.openxmlformats.org/officeDocument/2006/math" xmlns:v="urn:schemas-microsoft-com:vml" xmlns:wp14="http://schemas.microsoft.com/office/word/2010/wordprocessingDrawing" xmlns:wp="http://schemas.openxmlformats.org/drawingml/2006/wordprocessingDrawing" xmlns:w10="urn:schemas-microsoft-com:office:word" xmlns:w="http://schemas.openxmlformats.org/wordprocessingml/2006/main" xmlns:w14="http://schemas.microsoft.com/office/word/2010/wordml" xmlns:w15="http://schemas.microsoft.com/office/word/2012/wordml" xmlns:w16cex="http://schemas.microsoft.com/office/word/2018/wordml/cex" xmlns:w16cid="http://schemas.microsoft.com/office/word/2016/wordml/cid" xmlns:w16="http://schemas.microsoft.com/office/word/2018/wordml" xmlns:w16du="http://schemas.microsoft.com/office/word/2023/wordml/word16du" xmlns:w16sdtdh="http://schemas.microsoft.com/office/word/2020/wordml/sdtdatahash" xmlns:w16se="http://schemas.microsoft.com/office/word/2015/wordml/symex" xmlns:wpg="http://schemas.microsoft.com/office/word/2010/wordprocessingGroup" xmlns:wpi="http://schemas.microsoft.com/office/word/2010/wordprocessingInk" xmlns:wne="http://schemas.microsoft.com/office/word/2006/wordml" xmlns:wps="http://schemas.microsoft.com/office/word/2010/wordprocessingShape" mc:Ignorable="w14 w15 w16se w16cid w16 w16cex w16sdtdh w16du wp14">
+<w:endnotes xmlns:wpc="http://schemas.microsoft.com/office/word/2010/wordprocessingCanvas" xmlns:cx="http://schemas.microsoft.com/office/drawing/2014/chartex" xmlns:cx1="http://schemas.microsoft.com/office/drawing/2015/9/8/chartex" xmlns:cx2="http://schemas.microsoft.com/office/drawing/2015/10/21/chartex" xmlns:cx3="http://schemas.microsoft.com/office/drawing/2016/5/9/chartex" xmlns:cx4="http://schemas.microsoft.com/office/drawing/2016/5/10/chartex" xmlns:cx5="http://schemas.microsoft.com/office/drawing/2016/5/11/chartex" xmlns:cx6="http://schemas.microsoft.com/office/drawing/2016/5/12/chartex" xmlns:cx7="http://schemas.microsoft.com/office/drawing/2016/5/13/chartex" xmlns:cx8="http://schemas.microsoft.com/office/drawing/2016/5/14/chartex" xmlns:mc="http://schemas.openxmlformats.org/markup-compatibility/2006" xmlns:aink="http://schemas.microsoft.com/office/drawing/2016/ink" xmlns:am3d="http://schemas.microsoft.com/office/drawing/2017/model3d" xmlns:o="urn:schemas-microsoft-com:office:office" xmlns:r="http://schemas.openxmlformats.org/officeDocument/2006/relationships" xmlns:m="http://schemas.openxmlformats.org/officeDocument/2006/math" xmlns:v="urn:schemas-microsoft-com:vml" xmlns:wp14="http://schemas.microsoft.com/office/word/2010/wordprocessingDrawing" xmlns:wp="http://schemas.openxmlformats.org/drawingml/2006/wordprocessingDrawing" xmlns:w10="urn:schemas-microsoft-com:office:word" xmlns:w="http://schemas.openxmlformats.org/wordprocessingml/2006/main" xmlns:w14="http://schemas.microsoft.com/office/word/2010/wordml" xmlns:w15="http://schemas.microsoft.com/office/word/2012/wordml" xmlns:w16cex="http://schemas.microsoft.com/office/word/2018/wordml/cex" xmlns:w16cid="http://schemas.microsoft.com/office/word/2016/wordml/cid" xmlns:w16="http://schemas.microsoft.com/office/word/2018/wordml" xmlns:w16sdtdh="http://schemas.microsoft.com/office/word/2020/wordml/sdtdatahash" xmlns:w16se="http://schemas.microsoft.com/office/word/2015/wordml/symex" xmlns:wpg="http://schemas.microsoft.com/office/word/2010/wordprocessingGroup" xmlns:wpi="http://schemas.microsoft.com/office/word/2010/wordprocessingInk" xmlns:wne="http://schemas.microsoft.com/office/word/2006/wordml" xmlns:wps="http://schemas.microsoft.com/office/word/2010/wordprocessingShape" mc:Ignorable="w14 w15 w16se w16cid w16 w16cex w16sdtdh wp14">
   <w:endnote w:type="separator" w:id="-1">
     <w:p>
       <w:pPr>
@@ -14202,7 +15388,7 @@
 </file>
 
 <file path=word/footer1.xml><?xml version="1.0" encoding="utf-8"?>
-<w:ftr xmlns:wpc="http://schemas.microsoft.com/office/word/2010/wordprocessingCanvas" xmlns:cx="http://schemas.microsoft.com/office/drawing/2014/chartex" xmlns:cx1="http://schemas.microsoft.com/office/drawing/2015/9/8/chartex" xmlns:cx2="http://schemas.microsoft.com/office/drawing/2015/10/21/chartex" xmlns:cx3="http://schemas.microsoft.com/office/drawing/2016/5/9/chartex" xmlns:cx4="http://schemas.microsoft.com/office/drawing/2016/5/10/chartex" xmlns:cx5="http://schemas.microsoft.com/office/drawing/2016/5/11/chartex" xmlns:cx6="http://schemas.microsoft.com/office/drawing/2016/5/12/chartex" xmlns:cx7="http://schemas.microsoft.com/office/drawing/2016/5/13/chartex" xmlns:cx8="http://schemas.microsoft.com/office/drawing/2016/5/14/chartex" xmlns:mc="http://schemas.openxmlformats.org/markup-compatibility/2006" xmlns:aink="http://schemas.microsoft.com/office/drawing/2016/ink" xmlns:am3d="http://schemas.microsoft.com/office/drawing/2017/model3d" xmlns:o="urn:schemas-microsoft-com:office:office" xmlns:oel="http://schemas.microsoft.com/office/2019/extlst" xmlns:r="http://schemas.openxmlformats.org/officeDocument/2006/relationships" xmlns:m="http://schemas.openxmlformats.org/officeDocument/2006/math" xmlns:v="urn:schemas-microsoft-com:vml" xmlns:wp14="http://schemas.microsoft.com/office/word/2010/wordprocessingDrawing" xmlns:wp="http://schemas.openxmlformats.org/drawingml/2006/wordprocessingDrawing" xmlns:w10="urn:schemas-microsoft-com:office:word" xmlns:w="http://schemas.openxmlformats.org/wordprocessingml/2006/main" xmlns:w14="http://schemas.microsoft.com/office/word/2010/wordml" xmlns:w15="http://schemas.microsoft.com/office/word/2012/wordml" xmlns:w16cex="http://schemas.microsoft.com/office/word/2018/wordml/cex" xmlns:w16cid="http://schemas.microsoft.com/office/word/2016/wordml/cid" xmlns:w16="http://schemas.microsoft.com/office/word/2018/wordml" xmlns:w16du="http://schemas.microsoft.com/office/word/2023/wordml/word16du" xmlns:w16sdtdh="http://schemas.microsoft.com/office/word/2020/wordml/sdtdatahash" xmlns:w16se="http://schemas.microsoft.com/office/word/2015/wordml/symex" xmlns:wpg="http://schemas.microsoft.com/office/word/2010/wordprocessingGroup" xmlns:wpi="http://schemas.microsoft.com/office/word/2010/wordprocessingInk" xmlns:wne="http://schemas.microsoft.com/office/word/2006/wordml" xmlns:wps="http://schemas.microsoft.com/office/word/2010/wordprocessingShape" mc:Ignorable="w14 w15 w16se w16cid w16 w16cex w16sdtdh w16du wp14">
+<w:ftr xmlns:wpc="http://schemas.microsoft.com/office/word/2010/wordprocessingCanvas" xmlns:cx="http://schemas.microsoft.com/office/drawing/2014/chartex" xmlns:cx1="http://schemas.microsoft.com/office/drawing/2015/9/8/chartex" xmlns:cx2="http://schemas.microsoft.com/office/drawing/2015/10/21/chartex" xmlns:cx3="http://schemas.microsoft.com/office/drawing/2016/5/9/chartex" xmlns:cx4="http://schemas.microsoft.com/office/drawing/2016/5/10/chartex" xmlns:cx5="http://schemas.microsoft.com/office/drawing/2016/5/11/chartex" xmlns:cx6="http://schemas.microsoft.com/office/drawing/2016/5/12/chartex" xmlns:cx7="http://schemas.microsoft.com/office/drawing/2016/5/13/chartex" xmlns:cx8="http://schemas.microsoft.com/office/drawing/2016/5/14/chartex" xmlns:mc="http://schemas.openxmlformats.org/markup-compatibility/2006" xmlns:aink="http://schemas.microsoft.com/office/drawing/2016/ink" xmlns:am3d="http://schemas.microsoft.com/office/drawing/2017/model3d" xmlns:o="urn:schemas-microsoft-com:office:office" xmlns:r="http://schemas.openxmlformats.org/officeDocument/2006/relationships" xmlns:m="http://schemas.openxmlformats.org/officeDocument/2006/math" xmlns:v="urn:schemas-microsoft-com:vml" xmlns:wp14="http://schemas.microsoft.com/office/word/2010/wordprocessingDrawing" xmlns:wp="http://schemas.openxmlformats.org/drawingml/2006/wordprocessingDrawing" xmlns:w10="urn:schemas-microsoft-com:office:word" xmlns:w="http://schemas.openxmlformats.org/wordprocessingml/2006/main" xmlns:w14="http://schemas.microsoft.com/office/word/2010/wordml" xmlns:w15="http://schemas.microsoft.com/office/word/2012/wordml" xmlns:w16cex="http://schemas.microsoft.com/office/word/2018/wordml/cex" xmlns:w16cid="http://schemas.microsoft.com/office/word/2016/wordml/cid" xmlns:w16="http://schemas.microsoft.com/office/word/2018/wordml" xmlns:w16sdtdh="http://schemas.microsoft.com/office/word/2020/wordml/sdtdatahash" xmlns:w16se="http://schemas.microsoft.com/office/word/2015/wordml/symex" xmlns:wpg="http://schemas.microsoft.com/office/word/2010/wordprocessingGroup" xmlns:wpi="http://schemas.microsoft.com/office/word/2010/wordprocessingInk" xmlns:wne="http://schemas.microsoft.com/office/word/2006/wordml" xmlns:wps="http://schemas.microsoft.com/office/word/2010/wordprocessingShape" mc:Ignorable="w14 w15 w16se w16cid w16 w16cex w16sdtdh wp14">
   <w:sdt>
     <w:sdtPr>
       <w:id w:val="1736660946"/>
@@ -14211,6 +15397,7 @@
         <w:docPartUnique/>
       </w:docPartObj>
     </w:sdtPr>
+    <w:sdtEndPr/>
     <w:sdtContent>
       <w:p>
         <w:pPr>
@@ -14271,7 +15458,7 @@
 </file>
 
 <file path=word/footer2.xml><?xml version="1.0" encoding="utf-8"?>
-<w:ftr xmlns:wpc="http://schemas.microsoft.com/office/word/2010/wordprocessingCanvas" xmlns:cx="http://schemas.microsoft.com/office/drawing/2014/chartex" xmlns:cx1="http://schemas.microsoft.com/office/drawing/2015/9/8/chartex" xmlns:cx2="http://schemas.microsoft.com/office/drawing/2015/10/21/chartex" xmlns:cx3="http://schemas.microsoft.com/office/drawing/2016/5/9/chartex" xmlns:cx4="http://schemas.microsoft.com/office/drawing/2016/5/10/chartex" xmlns:cx5="http://schemas.microsoft.com/office/drawing/2016/5/11/chartex" xmlns:cx6="http://schemas.microsoft.com/office/drawing/2016/5/12/chartex" xmlns:cx7="http://schemas.microsoft.com/office/drawing/2016/5/13/chartex" xmlns:cx8="http://schemas.microsoft.com/office/drawing/2016/5/14/chartex" xmlns:mc="http://schemas.openxmlformats.org/markup-compatibility/2006" xmlns:aink="http://schemas.microsoft.com/office/drawing/2016/ink" xmlns:am3d="http://schemas.microsoft.com/office/drawing/2017/model3d" xmlns:o="urn:schemas-microsoft-com:office:office" xmlns:oel="http://schemas.microsoft.com/office/2019/extlst" xmlns:r="http://schemas.openxmlformats.org/officeDocument/2006/relationships" xmlns:m="http://schemas.openxmlformats.org/officeDocument/2006/math" xmlns:v="urn:schemas-microsoft-com:vml" xmlns:wp14="http://schemas.microsoft.com/office/word/2010/wordprocessingDrawing" xmlns:wp="http://schemas.openxmlformats.org/drawingml/2006/wordprocessingDrawing" xmlns:w10="urn:schemas-microsoft-com:office:word" xmlns:w="http://schemas.openxmlformats.org/wordprocessingml/2006/main" xmlns:w14="http://schemas.microsoft.com/office/word/2010/wordml" xmlns:w15="http://schemas.microsoft.com/office/word/2012/wordml" xmlns:w16cex="http://schemas.microsoft.com/office/word/2018/wordml/cex" xmlns:w16cid="http://schemas.microsoft.com/office/word/2016/wordml/cid" xmlns:w16="http://schemas.microsoft.com/office/word/2018/wordml" xmlns:w16du="http://schemas.microsoft.com/office/word/2023/wordml/word16du" xmlns:w16sdtdh="http://schemas.microsoft.com/office/word/2020/wordml/sdtdatahash" xmlns:w16se="http://schemas.microsoft.com/office/word/2015/wordml/symex" xmlns:wpg="http://schemas.microsoft.com/office/word/2010/wordprocessingGroup" xmlns:wpi="http://schemas.microsoft.com/office/word/2010/wordprocessingInk" xmlns:wne="http://schemas.microsoft.com/office/word/2006/wordml" xmlns:wps="http://schemas.microsoft.com/office/word/2010/wordprocessingShape" mc:Ignorable="w14 w15 w16se w16cid w16 w16cex w16sdtdh w16du wp14">
+<w:ftr xmlns:wpc="http://schemas.microsoft.com/office/word/2010/wordprocessingCanvas" xmlns:cx="http://schemas.microsoft.com/office/drawing/2014/chartex" xmlns:cx1="http://schemas.microsoft.com/office/drawing/2015/9/8/chartex" xmlns:cx2="http://schemas.microsoft.com/office/drawing/2015/10/21/chartex" xmlns:cx3="http://schemas.microsoft.com/office/drawing/2016/5/9/chartex" xmlns:cx4="http://schemas.microsoft.com/office/drawing/2016/5/10/chartex" xmlns:cx5="http://schemas.microsoft.com/office/drawing/2016/5/11/chartex" xmlns:cx6="http://schemas.microsoft.com/office/drawing/2016/5/12/chartex" xmlns:cx7="http://schemas.microsoft.com/office/drawing/2016/5/13/chartex" xmlns:cx8="http://schemas.microsoft.com/office/drawing/2016/5/14/chartex" xmlns:mc="http://schemas.openxmlformats.org/markup-compatibility/2006" xmlns:aink="http://schemas.microsoft.com/office/drawing/2016/ink" xmlns:am3d="http://schemas.microsoft.com/office/drawing/2017/model3d" xmlns:o="urn:schemas-microsoft-com:office:office" xmlns:r="http://schemas.openxmlformats.org/officeDocument/2006/relationships" xmlns:m="http://schemas.openxmlformats.org/officeDocument/2006/math" xmlns:v="urn:schemas-microsoft-com:vml" xmlns:wp14="http://schemas.microsoft.com/office/word/2010/wordprocessingDrawing" xmlns:wp="http://schemas.openxmlformats.org/drawingml/2006/wordprocessingDrawing" xmlns:w10="urn:schemas-microsoft-com:office:word" xmlns:w="http://schemas.openxmlformats.org/wordprocessingml/2006/main" xmlns:w14="http://schemas.microsoft.com/office/word/2010/wordml" xmlns:w15="http://schemas.microsoft.com/office/word/2012/wordml" xmlns:w16cex="http://schemas.microsoft.com/office/word/2018/wordml/cex" xmlns:w16cid="http://schemas.microsoft.com/office/word/2016/wordml/cid" xmlns:w16="http://schemas.microsoft.com/office/word/2018/wordml" xmlns:w16sdtdh="http://schemas.microsoft.com/office/word/2020/wordml/sdtdatahash" xmlns:w16se="http://schemas.microsoft.com/office/word/2015/wordml/symex" xmlns:wpg="http://schemas.microsoft.com/office/word/2010/wordprocessingGroup" xmlns:wpi="http://schemas.microsoft.com/office/word/2010/wordprocessingInk" xmlns:wne="http://schemas.microsoft.com/office/word/2006/wordml" xmlns:wps="http://schemas.microsoft.com/office/word/2010/wordprocessingShape" mc:Ignorable="w14 w15 w16se w16cid w16 w16cex w16sdtdh wp14">
   <w:sdt>
     <w:sdtPr>
       <w:id w:val="-135106021"/>
@@ -14280,6 +15467,7 @@
         <w:docPartUnique/>
       </w:docPartObj>
     </w:sdtPr>
+    <w:sdtEndPr/>
     <w:sdtContent>
       <w:p>
         <w:pPr>
@@ -14340,7 +15528,7 @@
 </file>
 
 <file path=word/footnotes.xml><?xml version="1.0" encoding="utf-8"?>
-<w:footnotes xmlns:wpc="http://schemas.microsoft.com/office/word/2010/wordprocessingCanvas" xmlns:cx="http://schemas.microsoft.com/office/drawing/2014/chartex" xmlns:cx1="http://schemas.microsoft.com/office/drawing/2015/9/8/chartex" xmlns:cx2="http://schemas.microsoft.com/office/drawing/2015/10/21/chartex" xmlns:cx3="http://schemas.microsoft.com/office/drawing/2016/5/9/chartex" xmlns:cx4="http://schemas.microsoft.com/office/drawing/2016/5/10/chartex" xmlns:cx5="http://schemas.microsoft.com/office/drawing/2016/5/11/chartex" xmlns:cx6="http://schemas.microsoft.com/office/drawing/2016/5/12/chartex" xmlns:cx7="http://schemas.microsoft.com/office/drawing/2016/5/13/chartex" xmlns:cx8="http://schemas.microsoft.com/office/drawing/2016/5/14/chartex" xmlns:mc="http://schemas.openxmlformats.org/markup-compatibility/2006" xmlns:aink="http://schemas.microsoft.com/office/drawing/2016/ink" xmlns:am3d="http://schemas.microsoft.com/office/drawing/2017/model3d" xmlns:o="urn:schemas-microsoft-com:office:office" xmlns:oel="http://schemas.microsoft.com/office/2019/extlst" xmlns:r="http://schemas.openxmlformats.org/officeDocument/2006/relationships" xmlns:m="http://schemas.openxmlformats.org/officeDocument/2006/math" xmlns:v="urn:schemas-microsoft-com:vml" xmlns:wp14="http://schemas.microsoft.com/office/word/2010/wordprocessingDrawing" xmlns:wp="http://schemas.openxmlformats.org/drawingml/2006/wordprocessingDrawing" xmlns:w10="urn:schemas-microsoft-com:office:word" xmlns:w="http://schemas.openxmlformats.org/wordprocessingml/2006/main" xmlns:w14="http://schemas.microsoft.com/office/word/2010/wordml" xmlns:w15="http://schemas.microsoft.com/office/word/2012/wordml" xmlns:w16cex="http://schemas.microsoft.com/office/word/2018/wordml/cex" xmlns:w16cid="http://schemas.microsoft.com/office/word/2016/wordml/cid" xmlns:w16="http://schemas.microsoft.com/office/word/2018/wordml" xmlns:w16du="http://schemas.microsoft.com/office/word/2023/wordml/word16du" xmlns:w16sdtdh="http://schemas.microsoft.com/office/word/2020/wordml/sdtdatahash" xmlns:w16se="http://schemas.microsoft.com/office/word/2015/wordml/symex" xmlns:wpg="http://schemas.microsoft.com/office/word/2010/wordprocessingGroup" xmlns:wpi="http://schemas.microsoft.com/office/word/2010/wordprocessingInk" xmlns:wne="http://schemas.microsoft.com/office/word/2006/wordml" xmlns:wps="http://schemas.microsoft.com/office/word/2010/wordprocessingShape" mc:Ignorable="w14 w15 w16se w16cid w16 w16cex w16sdtdh w16du wp14">
+<w:footnotes xmlns:wpc="http://schemas.microsoft.com/office/word/2010/wordprocessingCanvas" xmlns:cx="http://schemas.microsoft.com/office/drawing/2014/chartex" xmlns:cx1="http://schemas.microsoft.com/office/drawing/2015/9/8/chartex" xmlns:cx2="http://schemas.microsoft.com/office/drawing/2015/10/21/chartex" xmlns:cx3="http://schemas.microsoft.com/office/drawing/2016/5/9/chartex" xmlns:cx4="http://schemas.microsoft.com/office/drawing/2016/5/10/chartex" xmlns:cx5="http://schemas.microsoft.com/office/drawing/2016/5/11/chartex" xmlns:cx6="http://schemas.microsoft.com/office/drawing/2016/5/12/chartex" xmlns:cx7="http://schemas.microsoft.com/office/drawing/2016/5/13/chartex" xmlns:cx8="http://schemas.microsoft.com/office/drawing/2016/5/14/chartex" xmlns:mc="http://schemas.openxmlformats.org/markup-compatibility/2006" xmlns:aink="http://schemas.microsoft.com/office/drawing/2016/ink" xmlns:am3d="http://schemas.microsoft.com/office/drawing/2017/model3d" xmlns:o="urn:schemas-microsoft-com:office:office" xmlns:r="http://schemas.openxmlformats.org/officeDocument/2006/relationships" xmlns:m="http://schemas.openxmlformats.org/officeDocument/2006/math" xmlns:v="urn:schemas-microsoft-com:vml" xmlns:wp14="http://schemas.microsoft.com/office/word/2010/wordprocessingDrawing" xmlns:wp="http://schemas.openxmlformats.org/drawingml/2006/wordprocessingDrawing" xmlns:w10="urn:schemas-microsoft-com:office:word" xmlns:w="http://schemas.openxmlformats.org/wordprocessingml/2006/main" xmlns:w14="http://schemas.microsoft.com/office/word/2010/wordml" xmlns:w15="http://schemas.microsoft.com/office/word/2012/wordml" xmlns:w16cex="http://schemas.microsoft.com/office/word/2018/wordml/cex" xmlns:w16cid="http://schemas.microsoft.com/office/word/2016/wordml/cid" xmlns:w16="http://schemas.microsoft.com/office/word/2018/wordml" xmlns:w16sdtdh="http://schemas.microsoft.com/office/word/2020/wordml/sdtdatahash" xmlns:w16se="http://schemas.microsoft.com/office/word/2015/wordml/symex" xmlns:wpg="http://schemas.microsoft.com/office/word/2010/wordprocessingGroup" xmlns:wpi="http://schemas.microsoft.com/office/word/2010/wordprocessingInk" xmlns:wne="http://schemas.microsoft.com/office/word/2006/wordml" xmlns:wps="http://schemas.microsoft.com/office/word/2010/wordprocessingShape" mc:Ignorable="w14 w15 w16se w16cid w16 w16cex w16sdtdh wp14">
   <w:footnote w:type="separator" w:id="-1">
     <w:p>
       <w:pPr>
@@ -14365,7 +15553,7 @@
 </file>
 
 <file path=word/numbering.xml><?xml version="1.0" encoding="utf-8"?>
-<w:numbering xmlns:wpc="http://schemas.microsoft.com/office/word/2010/wordprocessingCanvas" xmlns:cx="http://schemas.microsoft.com/office/drawing/2014/chartex" xmlns:cx1="http://schemas.microsoft.com/office/drawing/2015/9/8/chartex" xmlns:cx2="http://schemas.microsoft.com/office/drawing/2015/10/21/chartex" xmlns:cx3="http://schemas.microsoft.com/office/drawing/2016/5/9/chartex" xmlns:cx4="http://schemas.microsoft.com/office/drawing/2016/5/10/chartex" xmlns:cx5="http://schemas.microsoft.com/office/drawing/2016/5/11/chartex" xmlns:cx6="http://schemas.microsoft.com/office/drawing/2016/5/12/chartex" xmlns:cx7="http://schemas.microsoft.com/office/drawing/2016/5/13/chartex" xmlns:cx8="http://schemas.microsoft.com/office/drawing/2016/5/14/chartex" xmlns:mc="http://schemas.openxmlformats.org/markup-compatibility/2006" xmlns:aink="http://schemas.microsoft.com/office/drawing/2016/ink" xmlns:am3d="http://schemas.microsoft.com/office/drawing/2017/model3d" xmlns:o="urn:schemas-microsoft-com:office:office" xmlns:oel="http://schemas.microsoft.com/office/2019/extlst" xmlns:r="http://schemas.openxmlformats.org/officeDocument/2006/relationships" xmlns:m="http://schemas.openxmlformats.org/officeDocument/2006/math" xmlns:v="urn:schemas-microsoft-com:vml" xmlns:wp14="http://schemas.microsoft.com/office/word/2010/wordprocessingDrawing" xmlns:wp="http://schemas.openxmlformats.org/drawingml/2006/wordprocessingDrawing" xmlns:w10="urn:schemas-microsoft-com:office:word" xmlns:w="http://schemas.openxmlformats.org/wordprocessingml/2006/main" xmlns:w14="http://schemas.microsoft.com/office/word/2010/wordml" xmlns:w15="http://schemas.microsoft.com/office/word/2012/wordml" xmlns:w16cex="http://schemas.microsoft.com/office/word/2018/wordml/cex" xmlns:w16cid="http://schemas.microsoft.com/office/word/2016/wordml/cid" xmlns:w16="http://schemas.microsoft.com/office/word/2018/wordml" xmlns:w16du="http://schemas.microsoft.com/office/word/2023/wordml/word16du" xmlns:w16sdtdh="http://schemas.microsoft.com/office/word/2020/wordml/sdtdatahash" xmlns:w16se="http://schemas.microsoft.com/office/word/2015/wordml/symex" xmlns:wpg="http://schemas.microsoft.com/office/word/2010/wordprocessingGroup" xmlns:wpi="http://schemas.microsoft.com/office/word/2010/wordprocessingInk" xmlns:wne="http://schemas.microsoft.com/office/word/2006/wordml" xmlns:wps="http://schemas.microsoft.com/office/word/2010/wordprocessingShape" mc:Ignorable="w14 w15 w16se w16cid w16 w16cex w16sdtdh w16du wp14">
+<w:numbering xmlns:wpc="http://schemas.microsoft.com/office/word/2010/wordprocessingCanvas" xmlns:cx="http://schemas.microsoft.com/office/drawing/2014/chartex" xmlns:cx1="http://schemas.microsoft.com/office/drawing/2015/9/8/chartex" xmlns:cx2="http://schemas.microsoft.com/office/drawing/2015/10/21/chartex" xmlns:cx3="http://schemas.microsoft.com/office/drawing/2016/5/9/chartex" xmlns:cx4="http://schemas.microsoft.com/office/drawing/2016/5/10/chartex" xmlns:cx5="http://schemas.microsoft.com/office/drawing/2016/5/11/chartex" xmlns:cx6="http://schemas.microsoft.com/office/drawing/2016/5/12/chartex" xmlns:cx7="http://schemas.microsoft.com/office/drawing/2016/5/13/chartex" xmlns:cx8="http://schemas.microsoft.com/office/drawing/2016/5/14/chartex" xmlns:mc="http://schemas.openxmlformats.org/markup-compatibility/2006" xmlns:aink="http://schemas.microsoft.com/office/drawing/2016/ink" xmlns:am3d="http://schemas.microsoft.com/office/drawing/2017/model3d" xmlns:o="urn:schemas-microsoft-com:office:office" xmlns:r="http://schemas.openxmlformats.org/officeDocument/2006/relationships" xmlns:m="http://schemas.openxmlformats.org/officeDocument/2006/math" xmlns:v="urn:schemas-microsoft-com:vml" xmlns:wp14="http://schemas.microsoft.com/office/word/2010/wordprocessingDrawing" xmlns:wp="http://schemas.openxmlformats.org/drawingml/2006/wordprocessingDrawing" xmlns:w10="urn:schemas-microsoft-com:office:word" xmlns:w="http://schemas.openxmlformats.org/wordprocessingml/2006/main" xmlns:w14="http://schemas.microsoft.com/office/word/2010/wordml" xmlns:w15="http://schemas.microsoft.com/office/word/2012/wordml" xmlns:w16cex="http://schemas.microsoft.com/office/word/2018/wordml/cex" xmlns:w16cid="http://schemas.microsoft.com/office/word/2016/wordml/cid" xmlns:w16="http://schemas.microsoft.com/office/word/2018/wordml" xmlns:w16sdtdh="http://schemas.microsoft.com/office/word/2020/wordml/sdtdatahash" xmlns:w16se="http://schemas.microsoft.com/office/word/2015/wordml/symex" xmlns:wpg="http://schemas.microsoft.com/office/word/2010/wordprocessingGroup" xmlns:wpi="http://schemas.microsoft.com/office/word/2010/wordprocessingInk" xmlns:wne="http://schemas.microsoft.com/office/word/2006/wordml" xmlns:wps="http://schemas.microsoft.com/office/word/2010/wordprocessingShape" mc:Ignorable="w14 w15 w16se w16cid w16 w16cex w16sdtdh wp14">
   <w:abstractNum w:abstractNumId="0" w15:restartNumberingAfterBreak="0">
     <w:nsid w:val="0FDC2CDE"/>
     <w:multiLevelType w:val="hybridMultilevel"/>
@@ -15683,56 +16871,56 @@
       </w:pPr>
     </w:lvl>
   </w:abstractNum>
-  <w:num w:numId="1" w16cid:durableId="1546529959">
+  <w:num w:numId="1">
     <w:abstractNumId w:val="11"/>
   </w:num>
-  <w:num w:numId="2" w16cid:durableId="950354490">
+  <w:num w:numId="2">
     <w:abstractNumId w:val="11"/>
   </w:num>
-  <w:num w:numId="3" w16cid:durableId="1254434566">
+  <w:num w:numId="3">
     <w:abstractNumId w:val="0"/>
   </w:num>
-  <w:num w:numId="4" w16cid:durableId="936720470">
+  <w:num w:numId="4">
     <w:abstractNumId w:val="12"/>
   </w:num>
-  <w:num w:numId="5" w16cid:durableId="1800302338">
+  <w:num w:numId="5">
     <w:abstractNumId w:val="1"/>
   </w:num>
-  <w:num w:numId="6" w16cid:durableId="2137336880">
+  <w:num w:numId="6">
     <w:abstractNumId w:val="7"/>
   </w:num>
-  <w:num w:numId="7" w16cid:durableId="279804665">
+  <w:num w:numId="7">
     <w:abstractNumId w:val="6"/>
   </w:num>
-  <w:num w:numId="8" w16cid:durableId="951286305">
+  <w:num w:numId="8">
     <w:abstractNumId w:val="5"/>
   </w:num>
-  <w:num w:numId="9" w16cid:durableId="1863590987">
+  <w:num w:numId="9">
     <w:abstractNumId w:val="13"/>
   </w:num>
-  <w:num w:numId="10" w16cid:durableId="766198680">
+  <w:num w:numId="10">
     <w:abstractNumId w:val="8"/>
   </w:num>
-  <w:num w:numId="11" w16cid:durableId="588927503">
+  <w:num w:numId="11">
     <w:abstractNumId w:val="2"/>
   </w:num>
-  <w:num w:numId="12" w16cid:durableId="218442509">
+  <w:num w:numId="12">
     <w:abstractNumId w:val="9"/>
   </w:num>
-  <w:num w:numId="13" w16cid:durableId="1824270082">
+  <w:num w:numId="13">
     <w:abstractNumId w:val="10"/>
   </w:num>
-  <w:num w:numId="14" w16cid:durableId="1279599931">
+  <w:num w:numId="14">
     <w:abstractNumId w:val="3"/>
   </w:num>
-  <w:num w:numId="15" w16cid:durableId="1614701316">
+  <w:num w:numId="15">
     <w:abstractNumId w:val="4"/>
   </w:num>
 </w:numbering>
 </file>
 
 <file path=word/styles.xml><?xml version="1.0" encoding="utf-8"?>
-<w:styles xmlns:mc="http://schemas.openxmlformats.org/markup-compatibility/2006" xmlns:r="http://schemas.openxmlformats.org/officeDocument/2006/relationships" xmlns:w="http://schemas.openxmlformats.org/wordprocessingml/2006/main" xmlns:w14="http://schemas.microsoft.com/office/word/2010/wordml" xmlns:w15="http://schemas.microsoft.com/office/word/2012/wordml" xmlns:w16cex="http://schemas.microsoft.com/office/word/2018/wordml/cex" xmlns:w16cid="http://schemas.microsoft.com/office/word/2016/wordml/cid" xmlns:w16="http://schemas.microsoft.com/office/word/2018/wordml" xmlns:w16du="http://schemas.microsoft.com/office/word/2023/wordml/word16du" xmlns:w16sdtdh="http://schemas.microsoft.com/office/word/2020/wordml/sdtdatahash" xmlns:w16se="http://schemas.microsoft.com/office/word/2015/wordml/symex" mc:Ignorable="w14 w15 w16se w16cid w16 w16cex w16sdtdh w16du">
+<w:styles xmlns:mc="http://schemas.openxmlformats.org/markup-compatibility/2006" xmlns:r="http://schemas.openxmlformats.org/officeDocument/2006/relationships" xmlns:w="http://schemas.openxmlformats.org/wordprocessingml/2006/main" xmlns:w14="http://schemas.microsoft.com/office/word/2010/wordml" xmlns:w15="http://schemas.microsoft.com/office/word/2012/wordml" xmlns:w16cex="http://schemas.microsoft.com/office/word/2018/wordml/cex" xmlns:w16cid="http://schemas.microsoft.com/office/word/2016/wordml/cid" xmlns:w16="http://schemas.microsoft.com/office/word/2018/wordml" xmlns:w16sdtdh="http://schemas.microsoft.com/office/word/2020/wordml/sdtdatahash" xmlns:w16se="http://schemas.microsoft.com/office/word/2015/wordml/symex" mc:Ignorable="w14 w15 w16se w16cid w16 w16cex w16sdtdh">
   <w:docDefaults>
     <w:rPrDefault>
       <w:rPr>
@@ -27804,6 +28992,7 @@
     <w:name w:val="Strong"/>
     <w:basedOn w:val="a2"/>
     <w:uiPriority w:val="22"/>
+    <w:qFormat/>
     <w:rPr>
       <w:b/>
       <w:bCs/>
@@ -27904,17 +29093,18 @@
     <w:name w:val="Table Grid"/>
     <w:basedOn w:val="a3"/>
     <w:uiPriority w:val="39"/>
+    <w:rsid w:val="007B03C0"/>
     <w:pPr>
       <w:spacing w:after="0" w:line="240" w:lineRule="auto"/>
     </w:pPr>
     <w:tblPr>
       <w:tblBorders>
-        <w:top w:val="single" w:sz="4" w:space="0" w:color="000000"/>
-        <w:left w:val="single" w:sz="4" w:space="0" w:color="000000"/>
-        <w:bottom w:val="single" w:sz="4" w:space="0" w:color="000000"/>
-        <w:right w:val="single" w:sz="4" w:space="0" w:color="000000"/>
-        <w:insideH w:val="single" w:sz="4" w:space="0" w:color="000000"/>
-        <w:insideV w:val="single" w:sz="4" w:space="0" w:color="000000"/>
+        <w:top w:val="single" w:sz="4" w:space="0" w:color="auto"/>
+        <w:left w:val="single" w:sz="4" w:space="0" w:color="auto"/>
+        <w:bottom w:val="single" w:sz="4" w:space="0" w:color="auto"/>
+        <w:right w:val="single" w:sz="4" w:space="0" w:color="auto"/>
+        <w:insideH w:val="single" w:sz="4" w:space="0" w:color="auto"/>
+        <w:insideV w:val="single" w:sz="4" w:space="0" w:color="auto"/>
       </w:tblBorders>
     </w:tblPr>
   </w:style>

</xml_diff>